<commit_message>
added flow diagramm for calcE2Needed
</commit_message>
<xml_diff>
--- a/Dokumentation/Dokumentation-CASE-TOOL.docx
+++ b/Dokumentation/Dokumentation-CASE-TOOL.docx
@@ -1,6 +1,6 @@
 
 <file path=word/document.xml><?xml version="1.0" encoding="utf-8"?>
-<w:document xmlns:wpc="http://schemas.microsoft.com/office/word/2010/wordprocessingCanvas" xmlns:cx="http://schemas.microsoft.com/office/drawing/2014/chartex" xmlns:cx1="http://schemas.microsoft.com/office/drawing/2015/9/8/chartex" xmlns:cx2="http://schemas.microsoft.com/office/drawing/2015/10/21/chartex" xmlns:cx3="http://schemas.microsoft.com/office/drawing/2016/5/9/chartex" xmlns:cx4="http://schemas.microsoft.com/office/drawing/2016/5/10/chartex" xmlns:cx5="http://schemas.microsoft.com/office/drawing/2016/5/11/chartex" xmlns:cx6="http://schemas.microsoft.com/office/drawing/2016/5/12/chartex" xmlns:cx7="http://schemas.microsoft.com/office/drawing/2016/5/13/chartex" xmlns:cx8="http://schemas.microsoft.com/office/drawing/2016/5/14/chartex" xmlns:mc="http://schemas.openxmlformats.org/markup-compatibility/2006" xmlns:aink="http://schemas.microsoft.com/office/drawing/2016/ink" xmlns:am3d="http://schemas.microsoft.com/office/drawing/2017/model3d" xmlns:o="urn:schemas-microsoft-com:office:office" xmlns:r="http://schemas.openxmlformats.org/officeDocument/2006/relationships" xmlns:m="http://schemas.openxmlformats.org/officeDocument/2006/math" xmlns:v="urn:schemas-microsoft-com:vml" xmlns:wp14="http://schemas.microsoft.com/office/word/2010/wordprocessingDrawing" xmlns:wp="http://schemas.openxmlformats.org/drawingml/2006/wordprocessingDrawing" xmlns:w10="urn:schemas-microsoft-com:office:word" xmlns:w="http://schemas.openxmlformats.org/wordprocessingml/2006/main" xmlns:w14="http://schemas.microsoft.com/office/word/2010/wordml" xmlns:w15="http://schemas.microsoft.com/office/word/2012/wordml" xmlns:w16cex="http://schemas.microsoft.com/office/word/2018/wordml/cex" xmlns:w16cid="http://schemas.microsoft.com/office/word/2016/wordml/cid" xmlns:w16="http://schemas.microsoft.com/office/word/2018/wordml" xmlns:w16se="http://schemas.microsoft.com/office/word/2015/wordml/symex" xmlns:wpg="http://schemas.microsoft.com/office/word/2010/wordprocessingGroup" xmlns:wpi="http://schemas.microsoft.com/office/word/2010/wordprocessingInk" xmlns:wne="http://schemas.microsoft.com/office/word/2006/wordml" xmlns:wps="http://schemas.microsoft.com/office/word/2010/wordprocessingShape" mc:Ignorable="w14 w15 w16se w16cid w16 w16cex wp14">
+<w:document xmlns:wpc="http://schemas.microsoft.com/office/word/2010/wordprocessingCanvas" xmlns:cx="http://schemas.microsoft.com/office/drawing/2014/chartex" xmlns:cx1="http://schemas.microsoft.com/office/drawing/2015/9/8/chartex" xmlns:cx2="http://schemas.microsoft.com/office/drawing/2015/10/21/chartex" xmlns:cx3="http://schemas.microsoft.com/office/drawing/2016/5/9/chartex" xmlns:cx4="http://schemas.microsoft.com/office/drawing/2016/5/10/chartex" xmlns:cx5="http://schemas.microsoft.com/office/drawing/2016/5/11/chartex" xmlns:cx6="http://schemas.microsoft.com/office/drawing/2016/5/12/chartex" xmlns:cx7="http://schemas.microsoft.com/office/drawing/2016/5/13/chartex" xmlns:cx8="http://schemas.microsoft.com/office/drawing/2016/5/14/chartex" xmlns:mc="http://schemas.openxmlformats.org/markup-compatibility/2006" xmlns:aink="http://schemas.microsoft.com/office/drawing/2016/ink" xmlns:am3d="http://schemas.microsoft.com/office/drawing/2017/model3d" xmlns:o="urn:schemas-microsoft-com:office:office" xmlns:r="http://schemas.openxmlformats.org/officeDocument/2006/relationships" xmlns:m="http://schemas.openxmlformats.org/officeDocument/2006/math" xmlns:v="urn:schemas-microsoft-com:vml" xmlns:wp14="http://schemas.microsoft.com/office/word/2010/wordprocessingDrawing" xmlns:wp="http://schemas.openxmlformats.org/drawingml/2006/wordprocessingDrawing" xmlns:w10="urn:schemas-microsoft-com:office:word" xmlns:w="http://schemas.openxmlformats.org/wordprocessingml/2006/main" xmlns:w14="http://schemas.microsoft.com/office/word/2010/wordml" xmlns:w15="http://schemas.microsoft.com/office/word/2012/wordml" xmlns:w16cid="http://schemas.microsoft.com/office/word/2016/wordml/cid" xmlns:w16se="http://schemas.microsoft.com/office/word/2015/wordml/symex" xmlns:wpg="http://schemas.microsoft.com/office/word/2010/wordprocessingGroup" xmlns:wpi="http://schemas.microsoft.com/office/word/2010/wordprocessingInk" xmlns:wne="http://schemas.microsoft.com/office/word/2006/wordml" xmlns:wps="http://schemas.microsoft.com/office/word/2010/wordprocessingShape" mc:Ignorable="w14 w15 w16se w16cid wp14">
   <w:body>
     <w:p>
       <w:pPr>
@@ -3888,7 +3888,7 @@
           <w:rFonts w:ascii="Arial" w:hAnsi="Arial" w:cs="Arial"/>
         </w:rPr>
       </w:pPr>
-      <w:hyperlink r:id="rId13" w:history="1">
+      <w:hyperlink r:id="rId12" w:history="1">
         <w:r>
           <w:rPr>
             <w:rStyle w:val="Hyperlink"/>
@@ -4009,7 +4009,7 @@
         <w:spacing w:line="360" w:lineRule="auto"/>
         <w:jc w:val="both"/>
       </w:pPr>
-      <w:hyperlink r:id="rId14" w:history="1">
+      <w:hyperlink r:id="rId13" w:history="1">
         <w:r>
           <w:rPr>
             <w:rStyle w:val="Hyperlink"/>
@@ -4100,7 +4100,7 @@
                     <pic:cNvPicPr/>
                   </pic:nvPicPr>
                   <pic:blipFill rotWithShape="1">
-                    <a:blip r:embed="rId15"/>
+                    <a:blip r:embed="rId14"/>
                     <a:srcRect b="21800"/>
                     <a:stretch/>
                   </pic:blipFill>
@@ -4214,7 +4214,7 @@
                     <pic:cNvPicPr/>
                   </pic:nvPicPr>
                   <pic:blipFill>
-                    <a:blip r:embed="rId16"/>
+                    <a:blip r:embed="rId15"/>
                     <a:stretch>
                       <a:fillRect/>
                     </a:stretch>
@@ -4305,6 +4305,97 @@
             <wp:extent cx="2903587" cy="3251200"/>
             <wp:effectExtent l="0" t="0" r="0" b="6350"/>
             <wp:docPr id="18" name="Grafik 18"/>
+            <wp:cNvGraphicFramePr>
+              <a:graphicFrameLocks xmlns:a="http://schemas.openxmlformats.org/drawingml/2006/main" noChangeAspect="1"/>
+            </wp:cNvGraphicFramePr>
+            <a:graphic xmlns:a="http://schemas.openxmlformats.org/drawingml/2006/main">
+              <a:graphicData uri="http://schemas.openxmlformats.org/drawingml/2006/picture">
+                <pic:pic xmlns:pic="http://schemas.openxmlformats.org/drawingml/2006/picture">
+                  <pic:nvPicPr>
+                    <pic:cNvPr id="1" name=""/>
+                    <pic:cNvPicPr/>
+                  </pic:nvPicPr>
+                  <pic:blipFill>
+                    <a:blip r:embed="rId16"/>
+                    <a:stretch>
+                      <a:fillRect/>
+                    </a:stretch>
+                  </pic:blipFill>
+                  <pic:spPr>
+                    <a:xfrm>
+                      <a:off x="0" y="0"/>
+                      <a:ext cx="2914452" cy="3263366"/>
+                    </a:xfrm>
+                    <a:prstGeom prst="rect">
+                      <a:avLst/>
+                    </a:prstGeom>
+                  </pic:spPr>
+                </pic:pic>
+              </a:graphicData>
+            </a:graphic>
+          </wp:inline>
+        </w:drawing>
+      </w:r>
+    </w:p>
+    <w:p>
+      <w:pPr>
+        <w:pStyle w:val="Listenabsatz"/>
+        <w:numPr>
+          <w:ilvl w:val="0"/>
+          <w:numId w:val="22"/>
+        </w:numPr>
+        <w:spacing w:line="360" w:lineRule="auto"/>
+        <w:jc w:val="both"/>
+      </w:pPr>
+      <w:r>
+        <w:t>Das Projekt wird in IntelliJ IDEA geladen.</w:t>
+      </w:r>
+    </w:p>
+    <w:p>
+      <w:pPr>
+        <w:pStyle w:val="Listenabsatz"/>
+        <w:numPr>
+          <w:ilvl w:val="0"/>
+          <w:numId w:val="22"/>
+        </w:numPr>
+        <w:spacing w:line="360" w:lineRule="auto"/>
+        <w:jc w:val="both"/>
+      </w:pPr>
+      <w:r>
+        <w:t xml:space="preserve">Gehen Sie nun im Menü auf </w:t>
+      </w:r>
+      <w:r>
+        <w:t>File/</w:t>
+      </w:r>
+      <w:r>
+        <w:t xml:space="preserve">Project </w:t>
+      </w:r>
+      <w:proofErr w:type="spellStart"/>
+      <w:r>
+        <w:t>Structure</w:t>
+      </w:r>
+      <w:proofErr w:type="spellEnd"/>
+      <w:r>
+        <w:t>. Folgendes Fenster sollte erscheinen</w:t>
+      </w:r>
+      <w:r>
+        <w:t>:</w:t>
+      </w:r>
+    </w:p>
+    <w:p>
+      <w:pPr>
+        <w:spacing w:line="360" w:lineRule="auto"/>
+        <w:jc w:val="both"/>
+      </w:pPr>
+      <w:r>
+        <w:rPr>
+          <w:noProof/>
+        </w:rPr>
+        <w:drawing>
+          <wp:inline distT="0" distB="0" distL="0" distR="0" wp14:anchorId="6A20BEFC" wp14:editId="0062B01B">
+            <wp:extent cx="3942077" cy="3219450"/>
+            <wp:effectExtent l="0" t="0" r="1905" b="0"/>
+            <wp:docPr id="19" name="Grafik 19"/>
             <wp:cNvGraphicFramePr>
               <a:graphicFrameLocks xmlns:a="http://schemas.openxmlformats.org/drawingml/2006/main" noChangeAspect="1"/>
             </wp:cNvGraphicFramePr>
@@ -4324,7 +4415,7 @@
                   <pic:spPr>
                     <a:xfrm>
                       <a:off x="0" y="0"/>
-                      <a:ext cx="2914452" cy="3263366"/>
+                      <a:ext cx="3948450" cy="3224655"/>
                     </a:xfrm>
                     <a:prstGeom prst="rect">
                       <a:avLst/>
@@ -4348,7 +4439,16 @@
         <w:jc w:val="both"/>
       </w:pPr>
       <w:r>
-        <w:t>Das Projekt wird in IntelliJ IDEA geladen.</w:t>
+        <w:t xml:space="preserve">Klicken Sie </w:t>
+      </w:r>
+      <w:r>
+        <w:t>u</w:t>
+      </w:r>
+      <w:r>
+        <w:t>nter dem Pu</w:t>
+      </w:r>
+      <w:r>
+        <w:t>nkt Project SDK auf „New“ und wählen Sie den Punkt „JDK“ aus.</w:t>
       </w:r>
     </w:p>
     <w:p>
@@ -4362,24 +4462,24 @@
         <w:jc w:val="both"/>
       </w:pPr>
       <w:r>
-        <w:t xml:space="preserve">Gehen Sie nun im Menü auf </w:t>
-      </w:r>
-      <w:r>
-        <w:t>File/</w:t>
-      </w:r>
-      <w:r>
-        <w:t xml:space="preserve">Project </w:t>
-      </w:r>
-      <w:proofErr w:type="spellStart"/>
-      <w:r>
-        <w:t>Structure</w:t>
-      </w:r>
-      <w:proofErr w:type="spellEnd"/>
-      <w:r>
-        <w:t>. Folgendes Fenster sollte erscheinen</w:t>
-      </w:r>
-      <w:r>
-        <w:t>:</w:t>
+        <w:t xml:space="preserve">Wählen Sie nun den Ordner aus in dem Sie </w:t>
+      </w:r>
+      <w:proofErr w:type="spellStart"/>
+      <w:r>
+        <w:t>OpenJDK</w:t>
+      </w:r>
+      <w:proofErr w:type="spellEnd"/>
+      <w:r>
+        <w:t xml:space="preserve"> extrahiert haben. </w:t>
+      </w:r>
+      <w:r>
+        <w:t>In diesem Beispiel</w:t>
+      </w:r>
+      <w:r>
+        <w:t xml:space="preserve"> C:\Software\jdk-13.0.2 und bestätigen Sie mit OK</w:t>
+      </w:r>
+      <w:r>
+        <w:t>.</w:t>
       </w:r>
     </w:p>
     <w:p>
@@ -4391,11 +4491,12 @@
         <w:rPr>
           <w:noProof/>
         </w:rPr>
+        <w:lastRenderedPageBreak/>
         <w:drawing>
-          <wp:inline distT="0" distB="0" distL="0" distR="0" wp14:anchorId="6A20BEFC" wp14:editId="0062B01B">
-            <wp:extent cx="3942077" cy="3219450"/>
-            <wp:effectExtent l="0" t="0" r="1905" b="0"/>
-            <wp:docPr id="19" name="Grafik 19"/>
+          <wp:inline distT="0" distB="0" distL="0" distR="0" wp14:anchorId="7C0A4D46" wp14:editId="154C6D3C">
+            <wp:extent cx="2620034" cy="2933700"/>
+            <wp:effectExtent l="0" t="0" r="8890" b="0"/>
+            <wp:docPr id="20" name="Grafik 20"/>
             <wp:cNvGraphicFramePr>
               <a:graphicFrameLocks xmlns:a="http://schemas.openxmlformats.org/drawingml/2006/main" noChangeAspect="1"/>
             </wp:cNvGraphicFramePr>
@@ -4415,7 +4516,7 @@
                   <pic:spPr>
                     <a:xfrm>
                       <a:off x="0" y="0"/>
-                      <a:ext cx="3948450" cy="3224655"/>
+                      <a:ext cx="2631454" cy="2946487"/>
                     </a:xfrm>
                     <a:prstGeom prst="rect">
                       <a:avLst/>
@@ -4439,64 +4540,59 @@
         <w:jc w:val="both"/>
       </w:pPr>
       <w:r>
-        <w:t xml:space="preserve">Klicken Sie </w:t>
-      </w:r>
-      <w:r>
-        <w:t>u</w:t>
-      </w:r>
-      <w:r>
-        <w:t>nter dem Pu</w:t>
-      </w:r>
-      <w:r>
-        <w:t>nkt Project SDK auf „New“ und wählen Sie den Punkt „JDK“ aus.</w:t>
-      </w:r>
-    </w:p>
-    <w:p>
-      <w:pPr>
-        <w:pStyle w:val="Listenabsatz"/>
-        <w:numPr>
-          <w:ilvl w:val="0"/>
-          <w:numId w:val="22"/>
-        </w:numPr>
+        <w:t>Nachdem</w:t>
+      </w:r>
+      <w:r>
+        <w:t xml:space="preserve"> IntelliJ die JDK Installation erkannt hat</w:t>
+      </w:r>
+      <w:r>
+        <w:t>,</w:t>
+      </w:r>
+      <w:r>
+        <w:t xml:space="preserve"> sollte </w:t>
+      </w:r>
+      <w:r>
+        <w:t xml:space="preserve">unter Project SDK die Version 13 </w:t>
+      </w:r>
+      <w:r>
+        <w:t>wie folgt</w:t>
+      </w:r>
+      <w:r>
+        <w:t xml:space="preserve"> </w:t>
+      </w:r>
+      <w:r>
+        <w:t>dargestellt werden</w:t>
+      </w:r>
+      <w:r>
+        <w:t>.</w:t>
+      </w:r>
+      <w:r>
+        <w:t xml:space="preserve"> Bestätigen Sie </w:t>
+      </w:r>
+      <w:r>
+        <w:t>auch dieses</w:t>
+      </w:r>
+      <w:r>
+        <w:t xml:space="preserve"> Fenster mit OK</w:t>
+      </w:r>
+      <w:r>
+        <w:t>.</w:t>
+      </w:r>
+    </w:p>
+    <w:p>
+      <w:pPr>
         <w:spacing w:line="360" w:lineRule="auto"/>
         <w:jc w:val="both"/>
       </w:pPr>
       <w:r>
-        <w:t xml:space="preserve">Wählen Sie nun den Ordner aus in dem Sie </w:t>
-      </w:r>
-      <w:proofErr w:type="spellStart"/>
-      <w:r>
-        <w:t>OpenJDK</w:t>
-      </w:r>
-      <w:proofErr w:type="spellEnd"/>
-      <w:r>
-        <w:t xml:space="preserve"> extrahiert haben. </w:t>
-      </w:r>
-      <w:r>
-        <w:t>In diesem Beispiel</w:t>
-      </w:r>
-      <w:r>
-        <w:t xml:space="preserve"> C:\Software\jdk-13.0.2 und bestätigen Sie mit OK</w:t>
-      </w:r>
-      <w:r>
-        <w:t>.</w:t>
-      </w:r>
-    </w:p>
-    <w:p>
-      <w:pPr>
-        <w:spacing w:line="360" w:lineRule="auto"/>
-        <w:jc w:val="both"/>
-      </w:pPr>
-      <w:r>
         <w:rPr>
           <w:noProof/>
         </w:rPr>
-        <w:lastRenderedPageBreak/>
         <w:drawing>
-          <wp:inline distT="0" distB="0" distL="0" distR="0" wp14:anchorId="7C0A4D46" wp14:editId="154C6D3C">
-            <wp:extent cx="2620034" cy="2933700"/>
-            <wp:effectExtent l="0" t="0" r="8890" b="0"/>
-            <wp:docPr id="20" name="Grafik 20"/>
+          <wp:inline distT="0" distB="0" distL="0" distR="0" wp14:anchorId="3C496F80" wp14:editId="7A33FEB3">
+            <wp:extent cx="4774034" cy="3898900"/>
+            <wp:effectExtent l="0" t="0" r="7620" b="6350"/>
+            <wp:docPr id="21" name="Grafik 21"/>
             <wp:cNvGraphicFramePr>
               <a:graphicFrameLocks xmlns:a="http://schemas.openxmlformats.org/drawingml/2006/main" noChangeAspect="1"/>
             </wp:cNvGraphicFramePr>
@@ -4516,102 +4612,6 @@
                   <pic:spPr>
                     <a:xfrm>
                       <a:off x="0" y="0"/>
-                      <a:ext cx="2631454" cy="2946487"/>
-                    </a:xfrm>
-                    <a:prstGeom prst="rect">
-                      <a:avLst/>
-                    </a:prstGeom>
-                  </pic:spPr>
-                </pic:pic>
-              </a:graphicData>
-            </a:graphic>
-          </wp:inline>
-        </w:drawing>
-      </w:r>
-    </w:p>
-    <w:p>
-      <w:pPr>
-        <w:pStyle w:val="Listenabsatz"/>
-        <w:numPr>
-          <w:ilvl w:val="0"/>
-          <w:numId w:val="22"/>
-        </w:numPr>
-        <w:spacing w:line="360" w:lineRule="auto"/>
-        <w:jc w:val="both"/>
-      </w:pPr>
-      <w:r>
-        <w:t>Nachdem</w:t>
-      </w:r>
-      <w:r>
-        <w:t xml:space="preserve"> IntelliJ die JDK Installation erkannt hat</w:t>
-      </w:r>
-      <w:r>
-        <w:t>,</w:t>
-      </w:r>
-      <w:r>
-        <w:t xml:space="preserve"> sollte </w:t>
-      </w:r>
-      <w:r>
-        <w:t xml:space="preserve">unter Project SDK die Version 13 </w:t>
-      </w:r>
-      <w:r>
-        <w:t>wie folgt</w:t>
-      </w:r>
-      <w:r>
-        <w:t xml:space="preserve"> </w:t>
-      </w:r>
-      <w:r>
-        <w:t>dargestellt werden</w:t>
-      </w:r>
-      <w:r>
-        <w:t>.</w:t>
-      </w:r>
-      <w:r>
-        <w:t xml:space="preserve"> Bestätigen Sie </w:t>
-      </w:r>
-      <w:r>
-        <w:t>auch dieses</w:t>
-      </w:r>
-      <w:r>
-        <w:t xml:space="preserve"> Fenster mit OK</w:t>
-      </w:r>
-      <w:r>
-        <w:t>.</w:t>
-      </w:r>
-    </w:p>
-    <w:p>
-      <w:pPr>
-        <w:spacing w:line="360" w:lineRule="auto"/>
-        <w:jc w:val="both"/>
-      </w:pPr>
-      <w:r>
-        <w:rPr>
-          <w:noProof/>
-        </w:rPr>
-        <w:drawing>
-          <wp:inline distT="0" distB="0" distL="0" distR="0" wp14:anchorId="3C496F80" wp14:editId="7A33FEB3">
-            <wp:extent cx="4774034" cy="3898900"/>
-            <wp:effectExtent l="0" t="0" r="7620" b="6350"/>
-            <wp:docPr id="21" name="Grafik 21"/>
-            <wp:cNvGraphicFramePr>
-              <a:graphicFrameLocks xmlns:a="http://schemas.openxmlformats.org/drawingml/2006/main" noChangeAspect="1"/>
-            </wp:cNvGraphicFramePr>
-            <a:graphic xmlns:a="http://schemas.openxmlformats.org/drawingml/2006/main">
-              <a:graphicData uri="http://schemas.openxmlformats.org/drawingml/2006/picture">
-                <pic:pic xmlns:pic="http://schemas.openxmlformats.org/drawingml/2006/picture">
-                  <pic:nvPicPr>
-                    <pic:cNvPr id="1" name=""/>
-                    <pic:cNvPicPr/>
-                  </pic:nvPicPr>
-                  <pic:blipFill>
-                    <a:blip r:embed="rId20"/>
-                    <a:stretch>
-                      <a:fillRect/>
-                    </a:stretch>
-                  </pic:blipFill>
-                  <pic:spPr>
-                    <a:xfrm>
-                      <a:off x="0" y="0"/>
                       <a:ext cx="4777347" cy="3901606"/>
                     </a:xfrm>
                     <a:prstGeom prst="rect">
@@ -4725,8 +4725,16 @@
         <w:rPr>
           <w:rFonts w:ascii="Arial" w:hAnsi="Arial" w:cs="Arial"/>
         </w:rPr>
-        <w:t xml:space="preserve"> bereits in IntelliJ</w:t>
-      </w:r>
+        <w:t xml:space="preserve"> bereits in </w:t>
+      </w:r>
+      <w:proofErr w:type="spellStart"/>
+      <w:r>
+        <w:rPr>
+          <w:rFonts w:ascii="Arial" w:hAnsi="Arial" w:cs="Arial"/>
+        </w:rPr>
+        <w:t>IntelliJ</w:t>
+      </w:r>
+      <w:proofErr w:type="spellEnd"/>
       <w:r>
         <w:rPr>
           <w:rFonts w:ascii="Arial" w:hAnsi="Arial" w:cs="Arial"/>
@@ -4737,21 +4745,7 @@
         <w:rPr>
           <w:rFonts w:ascii="Arial" w:hAnsi="Arial" w:cs="Arial"/>
         </w:rPr>
-        <w:t xml:space="preserve"> als </w:t>
-      </w:r>
-      <w:proofErr w:type="spellStart"/>
-      <w:r>
-        <w:rPr>
-          <w:rFonts w:ascii="Arial" w:hAnsi="Arial" w:cs="Arial"/>
-        </w:rPr>
-        <w:t>Plugin</w:t>
-      </w:r>
-      <w:proofErr w:type="spellEnd"/>
-      <w:r>
-        <w:rPr>
-          <w:rFonts w:ascii="Arial" w:hAnsi="Arial" w:cs="Arial"/>
-        </w:rPr>
-        <w:t xml:space="preserve"> installiert, wenn die empfohlene Version verwendet wird. </w:t>
+        <w:t xml:space="preserve"> als Plugin installiert, wenn die empfohlene Version verwendet wird. </w:t>
       </w:r>
       <w:r>
         <w:rPr>
@@ -4963,7 +4957,7 @@
                     <pic:cNvPicPr/>
                   </pic:nvPicPr>
                   <pic:blipFill rotWithShape="1">
-                    <a:blip r:embed="rId21"/>
+                    <a:blip r:embed="rId20"/>
                     <a:srcRect b="11461"/>
                     <a:stretch/>
                   </pic:blipFill>
@@ -5083,7 +5077,7 @@
                     <pic:cNvPicPr/>
                   </pic:nvPicPr>
                   <pic:blipFill>
-                    <a:blip r:embed="rId22"/>
+                    <a:blip r:embed="rId21"/>
                     <a:stretch>
                       <a:fillRect/>
                     </a:stretch>
@@ -5167,6 +5161,291 @@
             <wp:extent cx="3023009" cy="3517900"/>
             <wp:effectExtent l="0" t="0" r="6350" b="6350"/>
             <wp:docPr id="25" name="Grafik 25"/>
+            <wp:cNvGraphicFramePr>
+              <a:graphicFrameLocks xmlns:a="http://schemas.openxmlformats.org/drawingml/2006/main" noChangeAspect="1"/>
+            </wp:cNvGraphicFramePr>
+            <a:graphic xmlns:a="http://schemas.openxmlformats.org/drawingml/2006/main">
+              <a:graphicData uri="http://schemas.openxmlformats.org/drawingml/2006/picture">
+                <pic:pic xmlns:pic="http://schemas.openxmlformats.org/drawingml/2006/picture">
+                  <pic:nvPicPr>
+                    <pic:cNvPr id="1" name=""/>
+                    <pic:cNvPicPr/>
+                  </pic:nvPicPr>
+                  <pic:blipFill>
+                    <a:blip r:embed="rId22"/>
+                    <a:stretch>
+                      <a:fillRect/>
+                    </a:stretch>
+                  </pic:blipFill>
+                  <pic:spPr>
+                    <a:xfrm>
+                      <a:off x="0" y="0"/>
+                      <a:ext cx="3030346" cy="3526438"/>
+                    </a:xfrm>
+                    <a:prstGeom prst="rect">
+                      <a:avLst/>
+                    </a:prstGeom>
+                  </pic:spPr>
+                </pic:pic>
+              </a:graphicData>
+            </a:graphic>
+          </wp:inline>
+        </w:drawing>
+      </w:r>
+    </w:p>
+    <w:p>
+      <w:pPr>
+        <w:spacing w:line="360" w:lineRule="auto"/>
+        <w:jc w:val="both"/>
+        <w:rPr>
+          <w:rFonts w:ascii="Arial" w:hAnsi="Arial" w:cs="Arial"/>
+          <w:i/>
+          <w:iCs/>
+        </w:rPr>
+      </w:pPr>
+      <w:r>
+        <w:rPr>
+          <w:rFonts w:ascii="Arial" w:hAnsi="Arial" w:cs="Arial"/>
+        </w:rPr>
+        <w:t xml:space="preserve"> </w:t>
+      </w:r>
+      <w:r>
+        <w:rPr>
+          <w:rFonts w:ascii="Arial" w:hAnsi="Arial" w:cs="Arial"/>
+          <w:i/>
+          <w:iCs/>
+        </w:rPr>
+        <w:t>Hinweis: Falls d</w:t>
+      </w:r>
+      <w:r>
+        <w:rPr>
+          <w:rFonts w:ascii="Arial" w:hAnsi="Arial" w:cs="Arial"/>
+          <w:i/>
+          <w:iCs/>
+        </w:rPr>
+        <w:t>ie Auswahlmöglichkeit „</w:t>
+      </w:r>
+      <w:r>
+        <w:rPr>
+          <w:rFonts w:ascii="Arial" w:hAnsi="Arial" w:cs="Arial"/>
+          <w:i/>
+          <w:iCs/>
+        </w:rPr>
+        <w:t xml:space="preserve">Add </w:t>
+      </w:r>
+      <w:proofErr w:type="spellStart"/>
+      <w:r>
+        <w:rPr>
+          <w:rFonts w:ascii="Arial" w:hAnsi="Arial" w:cs="Arial"/>
+          <w:i/>
+          <w:iCs/>
+        </w:rPr>
+        <w:t>as</w:t>
+      </w:r>
+      <w:proofErr w:type="spellEnd"/>
+      <w:r>
+        <w:rPr>
+          <w:rFonts w:ascii="Arial" w:hAnsi="Arial" w:cs="Arial"/>
+          <w:i/>
+          <w:iCs/>
+        </w:rPr>
+        <w:t xml:space="preserve"> Maven Project</w:t>
+      </w:r>
+      <w:r>
+        <w:rPr>
+          <w:rFonts w:ascii="Arial" w:hAnsi="Arial" w:cs="Arial"/>
+          <w:i/>
+          <w:iCs/>
+        </w:rPr>
+        <w:t>“</w:t>
+      </w:r>
+      <w:r>
+        <w:rPr>
+          <w:rFonts w:ascii="Arial" w:hAnsi="Arial" w:cs="Arial"/>
+          <w:i/>
+          <w:iCs/>
+        </w:rPr>
+        <w:t xml:space="preserve"> nicht erscheint ist das Maven Projekt bereits korrekt </w:t>
+      </w:r>
+      <w:r>
+        <w:rPr>
+          <w:rFonts w:ascii="Arial" w:hAnsi="Arial" w:cs="Arial"/>
+          <w:i/>
+          <w:iCs/>
+        </w:rPr>
+        <w:t>angelegt</w:t>
+      </w:r>
+      <w:r>
+        <w:rPr>
+          <w:rFonts w:ascii="Arial" w:hAnsi="Arial" w:cs="Arial"/>
+          <w:i/>
+          <w:iCs/>
+        </w:rPr>
+        <w:t>.</w:t>
+      </w:r>
+    </w:p>
+    <w:p>
+      <w:pPr>
+        <w:pStyle w:val="berschrift2"/>
+      </w:pPr>
+      <w:bookmarkStart w:id="16" w:name="_Toc43305319"/>
+      <w:r>
+        <w:rPr>
+          <w:rStyle w:val="berschrift2Zchn"/>
+        </w:rPr>
+        <w:t>KOMPILIEREN</w:t>
+      </w:r>
+      <w:r>
+        <w:t xml:space="preserve"> DE</w:t>
+      </w:r>
+      <w:r>
+        <w:t>R</w:t>
+      </w:r>
+      <w:r>
+        <w:t xml:space="preserve"> </w:t>
+      </w:r>
+      <w:r>
+        <w:t>APPLIKATION</w:t>
+      </w:r>
+      <w:bookmarkEnd w:id="16"/>
+    </w:p>
+    <w:p>
+      <w:pPr>
+        <w:spacing w:line="360" w:lineRule="auto"/>
+        <w:jc w:val="both"/>
+        <w:rPr>
+          <w:rFonts w:ascii="Arial" w:hAnsi="Arial" w:cs="Arial"/>
+        </w:rPr>
+      </w:pPr>
+      <w:r>
+        <w:rPr>
+          <w:rFonts w:ascii="Arial" w:hAnsi="Arial" w:cs="Arial"/>
+        </w:rPr>
+        <w:t>Nachfolgend soll gezeigt werden</w:t>
+      </w:r>
+      <w:r>
+        <w:rPr>
+          <w:rFonts w:ascii="Arial" w:hAnsi="Arial" w:cs="Arial"/>
+        </w:rPr>
+        <w:t>,</w:t>
+      </w:r>
+      <w:r>
+        <w:rPr>
+          <w:rFonts w:ascii="Arial" w:hAnsi="Arial" w:cs="Arial"/>
+        </w:rPr>
+        <w:t xml:space="preserve"> wie das Projekt mit installierter JDK und Maven korrekt </w:t>
+      </w:r>
+      <w:r>
+        <w:rPr>
+          <w:rFonts w:ascii="Arial" w:hAnsi="Arial" w:cs="Arial"/>
+        </w:rPr>
+        <w:t xml:space="preserve">in </w:t>
+      </w:r>
+      <w:r>
+        <w:rPr>
+          <w:rFonts w:ascii="Arial" w:hAnsi="Arial" w:cs="Arial"/>
+        </w:rPr>
+        <w:t>IntelliJ</w:t>
+      </w:r>
+      <w:r>
+        <w:rPr>
+          <w:rFonts w:ascii="Arial" w:hAnsi="Arial" w:cs="Arial"/>
+        </w:rPr>
+        <w:t xml:space="preserve"> IDEA </w:t>
+      </w:r>
+      <w:r>
+        <w:rPr>
+          <w:rFonts w:ascii="Arial" w:hAnsi="Arial" w:cs="Arial"/>
+        </w:rPr>
+        <w:t>kompiliert werden kann.</w:t>
+      </w:r>
+    </w:p>
+    <w:p>
+      <w:pPr>
+        <w:pStyle w:val="Listenabsatz"/>
+        <w:numPr>
+          <w:ilvl w:val="0"/>
+          <w:numId w:val="24"/>
+        </w:numPr>
+        <w:spacing w:line="360" w:lineRule="auto"/>
+        <w:jc w:val="both"/>
+        <w:rPr>
+          <w:rFonts w:ascii="Arial" w:hAnsi="Arial" w:cs="Arial"/>
+        </w:rPr>
+      </w:pPr>
+      <w:r>
+        <w:rPr>
+          <w:rFonts w:ascii="Arial" w:hAnsi="Arial" w:cs="Arial"/>
+        </w:rPr>
+        <w:t>Wählen Sie in IntelliJ in der Projektstruktur folgenden Pfad an. SWEII_CASE_TOOL</w:t>
+      </w:r>
+      <w:r>
+        <w:rPr>
+          <w:rFonts w:ascii="Arial" w:hAnsi="Arial" w:cs="Arial"/>
+        </w:rPr>
+        <w:t>/</w:t>
+      </w:r>
+      <w:proofErr w:type="spellStart"/>
+      <w:r>
+        <w:rPr>
+          <w:rFonts w:ascii="Arial" w:hAnsi="Arial" w:cs="Arial"/>
+        </w:rPr>
+        <w:t>src</w:t>
+      </w:r>
+      <w:proofErr w:type="spellEnd"/>
+      <w:r>
+        <w:rPr>
+          <w:rFonts w:ascii="Arial" w:hAnsi="Arial" w:cs="Arial"/>
+        </w:rPr>
+        <w:t>/</w:t>
+      </w:r>
+      <w:proofErr w:type="spellStart"/>
+      <w:r>
+        <w:rPr>
+          <w:rFonts w:ascii="Arial" w:hAnsi="Arial" w:cs="Arial"/>
+        </w:rPr>
+        <w:t>main</w:t>
+      </w:r>
+      <w:proofErr w:type="spellEnd"/>
+      <w:r>
+        <w:rPr>
+          <w:rFonts w:ascii="Arial" w:hAnsi="Arial" w:cs="Arial"/>
+        </w:rPr>
+        <w:t>/</w:t>
+      </w:r>
+      <w:proofErr w:type="spellStart"/>
+      <w:r>
+        <w:rPr>
+          <w:rFonts w:ascii="Arial" w:hAnsi="Arial" w:cs="Arial"/>
+        </w:rPr>
+        <w:t>java</w:t>
+      </w:r>
+      <w:proofErr w:type="spellEnd"/>
+      <w:r>
+        <w:rPr>
+          <w:rFonts w:ascii="Arial" w:hAnsi="Arial" w:cs="Arial"/>
+        </w:rPr>
+        <w:t>/main.java</w:t>
+      </w:r>
+    </w:p>
+    <w:p>
+      <w:pPr>
+        <w:spacing w:line="360" w:lineRule="auto"/>
+        <w:jc w:val="both"/>
+        <w:rPr>
+          <w:rFonts w:ascii="Arial" w:hAnsi="Arial" w:cs="Arial"/>
+        </w:rPr>
+      </w:pPr>
+      <w:r>
+        <w:rPr>
+          <w:rFonts w:ascii="Arial" w:hAnsi="Arial" w:cs="Arial"/>
+          <w:noProof/>
+        </w:rPr>
+        <w:drawing>
+          <wp:inline distT="0" distB="0" distL="0" distR="0" wp14:anchorId="7AF5ED38" wp14:editId="6873B011">
+            <wp:extent cx="4881562" cy="2827130"/>
+            <wp:effectExtent l="0" t="0" r="0" b="0"/>
+            <wp:docPr id="27" name="Grafik 27"/>
             <wp:cNvGraphicFramePr>
               <a:graphicFrameLocks xmlns:a="http://schemas.openxmlformats.org/drawingml/2006/main" noChangeAspect="1"/>
             </wp:cNvGraphicFramePr>
@@ -5186,7 +5465,7 @@
                   <pic:spPr>
                     <a:xfrm>
                       <a:off x="0" y="0"/>
-                      <a:ext cx="3030346" cy="3526438"/>
+                      <a:ext cx="4891146" cy="2832680"/>
                     </a:xfrm>
                     <a:prstGeom prst="rect">
                       <a:avLst/>
@@ -5201,173 +5480,6 @@
     </w:p>
     <w:p>
       <w:pPr>
-        <w:spacing w:line="360" w:lineRule="auto"/>
-        <w:jc w:val="both"/>
-        <w:rPr>
-          <w:rFonts w:ascii="Arial" w:hAnsi="Arial" w:cs="Arial"/>
-          <w:i/>
-          <w:iCs/>
-        </w:rPr>
-      </w:pPr>
-      <w:r>
-        <w:rPr>
-          <w:rFonts w:ascii="Arial" w:hAnsi="Arial" w:cs="Arial"/>
-        </w:rPr>
-        <w:t xml:space="preserve"> </w:t>
-      </w:r>
-      <w:r>
-        <w:rPr>
-          <w:rFonts w:ascii="Arial" w:hAnsi="Arial" w:cs="Arial"/>
-          <w:i/>
-          <w:iCs/>
-        </w:rPr>
-        <w:t>Hinweis: Falls d</w:t>
-      </w:r>
-      <w:r>
-        <w:rPr>
-          <w:rFonts w:ascii="Arial" w:hAnsi="Arial" w:cs="Arial"/>
-          <w:i/>
-          <w:iCs/>
-        </w:rPr>
-        <w:t>ie Auswahlmöglichkeit „</w:t>
-      </w:r>
-      <w:r>
-        <w:rPr>
-          <w:rFonts w:ascii="Arial" w:hAnsi="Arial" w:cs="Arial"/>
-          <w:i/>
-          <w:iCs/>
-        </w:rPr>
-        <w:t xml:space="preserve">Add </w:t>
-      </w:r>
-      <w:proofErr w:type="spellStart"/>
-      <w:r>
-        <w:rPr>
-          <w:rFonts w:ascii="Arial" w:hAnsi="Arial" w:cs="Arial"/>
-          <w:i/>
-          <w:iCs/>
-        </w:rPr>
-        <w:t>as</w:t>
-      </w:r>
-      <w:proofErr w:type="spellEnd"/>
-      <w:r>
-        <w:rPr>
-          <w:rFonts w:ascii="Arial" w:hAnsi="Arial" w:cs="Arial"/>
-          <w:i/>
-          <w:iCs/>
-        </w:rPr>
-        <w:t xml:space="preserve"> Maven Project</w:t>
-      </w:r>
-      <w:r>
-        <w:rPr>
-          <w:rFonts w:ascii="Arial" w:hAnsi="Arial" w:cs="Arial"/>
-          <w:i/>
-          <w:iCs/>
-        </w:rPr>
-        <w:t>“</w:t>
-      </w:r>
-      <w:r>
-        <w:rPr>
-          <w:rFonts w:ascii="Arial" w:hAnsi="Arial" w:cs="Arial"/>
-          <w:i/>
-          <w:iCs/>
-        </w:rPr>
-        <w:t xml:space="preserve"> nicht erscheint ist das Maven Projekt bereits korrekt </w:t>
-      </w:r>
-      <w:r>
-        <w:rPr>
-          <w:rFonts w:ascii="Arial" w:hAnsi="Arial" w:cs="Arial"/>
-          <w:i/>
-          <w:iCs/>
-        </w:rPr>
-        <w:t>angelegt</w:t>
-      </w:r>
-      <w:r>
-        <w:rPr>
-          <w:rFonts w:ascii="Arial" w:hAnsi="Arial" w:cs="Arial"/>
-          <w:i/>
-          <w:iCs/>
-        </w:rPr>
-        <w:t>.</w:t>
-      </w:r>
-    </w:p>
-    <w:p>
-      <w:pPr>
-        <w:pStyle w:val="berschrift2"/>
-      </w:pPr>
-      <w:bookmarkStart w:id="16" w:name="_Toc43305319"/>
-      <w:r>
-        <w:rPr>
-          <w:rStyle w:val="berschrift2Zchn"/>
-        </w:rPr>
-        <w:t>KOMPILIEREN</w:t>
-      </w:r>
-      <w:r>
-        <w:t xml:space="preserve"> DE</w:t>
-      </w:r>
-      <w:r>
-        <w:t>R</w:t>
-      </w:r>
-      <w:r>
-        <w:t xml:space="preserve"> </w:t>
-      </w:r>
-      <w:r>
-        <w:t>APPLIKATION</w:t>
-      </w:r>
-      <w:bookmarkEnd w:id="16"/>
-    </w:p>
-    <w:p>
-      <w:pPr>
-        <w:spacing w:line="360" w:lineRule="auto"/>
-        <w:jc w:val="both"/>
-        <w:rPr>
-          <w:rFonts w:ascii="Arial" w:hAnsi="Arial" w:cs="Arial"/>
-        </w:rPr>
-      </w:pPr>
-      <w:r>
-        <w:rPr>
-          <w:rFonts w:ascii="Arial" w:hAnsi="Arial" w:cs="Arial"/>
-        </w:rPr>
-        <w:t>Nachfolgend soll gezeigt werden</w:t>
-      </w:r>
-      <w:r>
-        <w:rPr>
-          <w:rFonts w:ascii="Arial" w:hAnsi="Arial" w:cs="Arial"/>
-        </w:rPr>
-        <w:t>,</w:t>
-      </w:r>
-      <w:r>
-        <w:rPr>
-          <w:rFonts w:ascii="Arial" w:hAnsi="Arial" w:cs="Arial"/>
-        </w:rPr>
-        <w:t xml:space="preserve"> wie das Projekt mit installierter JDK und Maven korrekt </w:t>
-      </w:r>
-      <w:r>
-        <w:rPr>
-          <w:rFonts w:ascii="Arial" w:hAnsi="Arial" w:cs="Arial"/>
-        </w:rPr>
-        <w:t xml:space="preserve">in </w:t>
-      </w:r>
-      <w:r>
-        <w:rPr>
-          <w:rFonts w:ascii="Arial" w:hAnsi="Arial" w:cs="Arial"/>
-        </w:rPr>
-        <w:t>IntelliJ</w:t>
-      </w:r>
-      <w:r>
-        <w:rPr>
-          <w:rFonts w:ascii="Arial" w:hAnsi="Arial" w:cs="Arial"/>
-        </w:rPr>
-        <w:t xml:space="preserve"> IDEA </w:t>
-      </w:r>
-      <w:r>
-        <w:rPr>
-          <w:rFonts w:ascii="Arial" w:hAnsi="Arial" w:cs="Arial"/>
-        </w:rPr>
-        <w:t>kompiliert werden kann.</w:t>
-      </w:r>
-    </w:p>
-    <w:p>
-      <w:pPr>
         <w:pStyle w:val="Listenabsatz"/>
         <w:numPr>
           <w:ilvl w:val="0"/>
@@ -5383,27 +5495,8 @@
         <w:rPr>
           <w:rFonts w:ascii="Arial" w:hAnsi="Arial" w:cs="Arial"/>
         </w:rPr>
-        <w:t>Wählen Sie in IntelliJ in der Projektstruktur folgenden Pfad an. SWEII_CASE_TOOL</w:t>
-      </w:r>
-      <w:r>
-        <w:rPr>
-          <w:rFonts w:ascii="Arial" w:hAnsi="Arial" w:cs="Arial"/>
-        </w:rPr>
-        <w:t>/</w:t>
-      </w:r>
-      <w:proofErr w:type="spellStart"/>
-      <w:r>
-        <w:rPr>
-          <w:rFonts w:ascii="Arial" w:hAnsi="Arial" w:cs="Arial"/>
-        </w:rPr>
-        <w:t>src</w:t>
-      </w:r>
-      <w:proofErr w:type="spellEnd"/>
-      <w:r>
-        <w:rPr>
-          <w:rFonts w:ascii="Arial" w:hAnsi="Arial" w:cs="Arial"/>
-        </w:rPr>
-        <w:t>/</w:t>
+        <w:lastRenderedPageBreak/>
+        <w:t xml:space="preserve">Wenn alle vorherigen Schritte korrekt durchgeführt wurden sollte neben der </w:t>
       </w:r>
       <w:proofErr w:type="spellStart"/>
       <w:r>
@@ -5417,21 +5510,53 @@
         <w:rPr>
           <w:rFonts w:ascii="Arial" w:hAnsi="Arial" w:cs="Arial"/>
         </w:rPr>
-        <w:t>/</w:t>
-      </w:r>
-      <w:proofErr w:type="spellStart"/>
-      <w:r>
-        <w:rPr>
-          <w:rFonts w:ascii="Arial" w:hAnsi="Arial" w:cs="Arial"/>
-        </w:rPr>
-        <w:t>java</w:t>
-      </w:r>
-      <w:proofErr w:type="spellEnd"/>
-      <w:r>
-        <w:rPr>
-          <w:rFonts w:ascii="Arial" w:hAnsi="Arial" w:cs="Arial"/>
-        </w:rPr>
-        <w:t>/main.java</w:t>
+        <w:t xml:space="preserve"> Methode ein grüner Pfeil erscheinen. Den Pfeil anwählen und </w:t>
+      </w:r>
+      <w:r>
+        <w:rPr>
+          <w:rFonts w:ascii="Arial" w:hAnsi="Arial" w:cs="Arial"/>
+        </w:rPr>
+        <w:t>„</w:t>
+      </w:r>
+      <w:r>
+        <w:rPr>
+          <w:rFonts w:ascii="Arial" w:hAnsi="Arial" w:cs="Arial"/>
+        </w:rPr>
+        <w:t xml:space="preserve">Run </w:t>
+      </w:r>
+      <w:r>
+        <w:rPr>
+          <w:rFonts w:ascii="Arial" w:hAnsi="Arial" w:cs="Arial"/>
+        </w:rPr>
+        <w:t>‘</w:t>
+      </w:r>
+      <w:proofErr w:type="spellStart"/>
+      <w:proofErr w:type="gramStart"/>
+      <w:r>
+        <w:rPr>
+          <w:rFonts w:ascii="Arial" w:hAnsi="Arial" w:cs="Arial"/>
+        </w:rPr>
+        <w:t>main.main</w:t>
+      </w:r>
+      <w:proofErr w:type="spellEnd"/>
+      <w:proofErr w:type="gramEnd"/>
+      <w:r>
+        <w:rPr>
+          <w:rFonts w:ascii="Arial" w:hAnsi="Arial" w:cs="Arial"/>
+        </w:rPr>
+        <w:t>()</w:t>
+      </w:r>
+      <w:r>
+        <w:rPr>
+          <w:rFonts w:ascii="Arial" w:hAnsi="Arial" w:cs="Arial"/>
+        </w:rPr>
+        <w:t>‘“</w:t>
+      </w:r>
+      <w:r>
+        <w:rPr>
+          <w:rFonts w:ascii="Arial" w:hAnsi="Arial" w:cs="Arial"/>
+        </w:rPr>
+        <w:t xml:space="preserve"> anwählen</w:t>
       </w:r>
     </w:p>
     <w:p>
@@ -5444,14 +5569,13 @@
       </w:pPr>
       <w:r>
         <w:rPr>
-          <w:rFonts w:ascii="Arial" w:hAnsi="Arial" w:cs="Arial"/>
           <w:noProof/>
         </w:rPr>
         <w:drawing>
-          <wp:inline distT="0" distB="0" distL="0" distR="0" wp14:anchorId="7AF5ED38" wp14:editId="6873B011">
-            <wp:extent cx="4881562" cy="2827130"/>
-            <wp:effectExtent l="0" t="0" r="0" b="0"/>
-            <wp:docPr id="27" name="Grafik 27"/>
+          <wp:inline distT="0" distB="0" distL="0" distR="0" wp14:anchorId="02EF963D" wp14:editId="17F5DCDF">
+            <wp:extent cx="3699979" cy="2338387"/>
+            <wp:effectExtent l="0" t="0" r="0" b="5080"/>
+            <wp:docPr id="28" name="Grafik 28"/>
             <wp:cNvGraphicFramePr>
               <a:graphicFrameLocks xmlns:a="http://schemas.openxmlformats.org/drawingml/2006/main" noChangeAspect="1"/>
             </wp:cNvGraphicFramePr>
@@ -5471,7 +5595,7 @@
                   <pic:spPr>
                     <a:xfrm>
                       <a:off x="0" y="0"/>
-                      <a:ext cx="4891146" cy="2832680"/>
+                      <a:ext cx="3708456" cy="2343745"/>
                     </a:xfrm>
                     <a:prstGeom prst="rect">
                       <a:avLst/>
@@ -5486,11 +5610,6 @@
     </w:p>
     <w:p>
       <w:pPr>
-        <w:pStyle w:val="Listenabsatz"/>
-        <w:numPr>
-          <w:ilvl w:val="0"/>
-          <w:numId w:val="24"/>
-        </w:numPr>
         <w:spacing w:line="360" w:lineRule="auto"/>
         <w:jc w:val="both"/>
         <w:rPr>
@@ -5501,68 +5620,43 @@
         <w:rPr>
           <w:rFonts w:ascii="Arial" w:hAnsi="Arial" w:cs="Arial"/>
         </w:rPr>
-        <w:lastRenderedPageBreak/>
-        <w:t xml:space="preserve">Wenn alle vorherigen Schritte korrekt durchgeführt wurden sollte neben der </w:t>
-      </w:r>
-      <w:proofErr w:type="spellStart"/>
-      <w:r>
-        <w:rPr>
-          <w:rFonts w:ascii="Arial" w:hAnsi="Arial" w:cs="Arial"/>
-        </w:rPr>
-        <w:t>main</w:t>
-      </w:r>
-      <w:proofErr w:type="spellEnd"/>
-      <w:r>
-        <w:rPr>
-          <w:rFonts w:ascii="Arial" w:hAnsi="Arial" w:cs="Arial"/>
-        </w:rPr>
-        <w:t xml:space="preserve"> Methode ein grüner Pfeil erscheinen. Den Pfeil anwählen und </w:t>
-      </w:r>
-      <w:r>
-        <w:rPr>
-          <w:rFonts w:ascii="Arial" w:hAnsi="Arial" w:cs="Arial"/>
-        </w:rPr>
-        <w:t>„</w:t>
-      </w:r>
-      <w:r>
-        <w:rPr>
-          <w:rFonts w:ascii="Arial" w:hAnsi="Arial" w:cs="Arial"/>
-        </w:rPr>
-        <w:t xml:space="preserve">Run </w:t>
-      </w:r>
-      <w:r>
-        <w:rPr>
-          <w:rFonts w:ascii="Arial" w:hAnsi="Arial" w:cs="Arial"/>
-        </w:rPr>
-        <w:t>‘</w:t>
-      </w:r>
-      <w:proofErr w:type="spellStart"/>
-      <w:proofErr w:type="gramStart"/>
-      <w:r>
-        <w:rPr>
-          <w:rFonts w:ascii="Arial" w:hAnsi="Arial" w:cs="Arial"/>
-        </w:rPr>
-        <w:t>main.main</w:t>
-      </w:r>
-      <w:proofErr w:type="spellEnd"/>
-      <w:proofErr w:type="gramEnd"/>
-      <w:r>
-        <w:rPr>
-          <w:rFonts w:ascii="Arial" w:hAnsi="Arial" w:cs="Arial"/>
-        </w:rPr>
-        <w:t>()</w:t>
-      </w:r>
-      <w:r>
-        <w:rPr>
-          <w:rFonts w:ascii="Arial" w:hAnsi="Arial" w:cs="Arial"/>
-        </w:rPr>
-        <w:t>‘“</w:t>
-      </w:r>
-      <w:r>
-        <w:rPr>
-          <w:rFonts w:ascii="Arial" w:hAnsi="Arial" w:cs="Arial"/>
-        </w:rPr>
-        <w:t xml:space="preserve"> anwählen</w:t>
+        <w:t xml:space="preserve">Das Projekt </w:t>
+      </w:r>
+      <w:r>
+        <w:rPr>
+          <w:rFonts w:ascii="Arial" w:hAnsi="Arial" w:cs="Arial"/>
+        </w:rPr>
+        <w:t>kompiliert</w:t>
+      </w:r>
+      <w:r>
+        <w:rPr>
+          <w:rFonts w:ascii="Arial" w:hAnsi="Arial" w:cs="Arial"/>
+        </w:rPr>
+        <w:t xml:space="preserve"> und </w:t>
+      </w:r>
+      <w:r>
+        <w:rPr>
+          <w:rFonts w:ascii="Arial" w:hAnsi="Arial" w:cs="Arial"/>
+        </w:rPr>
+        <w:t xml:space="preserve">es </w:t>
+      </w:r>
+      <w:r>
+        <w:rPr>
+          <w:rFonts w:ascii="Arial" w:hAnsi="Arial" w:cs="Arial"/>
+        </w:rPr>
+        <w:t xml:space="preserve">öffnet </w:t>
+      </w:r>
+      <w:r>
+        <w:rPr>
+          <w:rFonts w:ascii="Arial" w:hAnsi="Arial" w:cs="Arial"/>
+        </w:rPr>
+        <w:t>sich</w:t>
+      </w:r>
+      <w:r>
+        <w:rPr>
+          <w:rFonts w:ascii="Arial" w:hAnsi="Arial" w:cs="Arial"/>
+        </w:rPr>
+        <w:t xml:space="preserve"> das Startfenster.</w:t>
       </w:r>
     </w:p>
     <w:p>
@@ -5575,13 +5669,14 @@
       </w:pPr>
       <w:r>
         <w:rPr>
+          <w:rFonts w:ascii="Arial" w:hAnsi="Arial" w:cs="Arial"/>
           <w:noProof/>
         </w:rPr>
         <w:drawing>
-          <wp:inline distT="0" distB="0" distL="0" distR="0" wp14:anchorId="02EF963D" wp14:editId="17F5DCDF">
-            <wp:extent cx="3699979" cy="2338387"/>
-            <wp:effectExtent l="0" t="0" r="0" b="5080"/>
-            <wp:docPr id="28" name="Grafik 28"/>
+          <wp:inline distT="0" distB="0" distL="0" distR="0" wp14:anchorId="72199293" wp14:editId="64D0CEC6">
+            <wp:extent cx="2314575" cy="875163"/>
+            <wp:effectExtent l="0" t="0" r="0" b="1270"/>
+            <wp:docPr id="29" name="Grafik 29"/>
             <wp:cNvGraphicFramePr>
               <a:graphicFrameLocks xmlns:a="http://schemas.openxmlformats.org/drawingml/2006/main" noChangeAspect="1"/>
             </wp:cNvGraphicFramePr>
@@ -5601,7 +5696,7 @@
                   <pic:spPr>
                     <a:xfrm>
                       <a:off x="0" y="0"/>
-                      <a:ext cx="3708456" cy="2343745"/>
+                      <a:ext cx="2350808" cy="888863"/>
                     </a:xfrm>
                     <a:prstGeom prst="rect">
                       <a:avLst/>
@@ -5616,6 +5711,16 @@
     </w:p>
     <w:p>
       <w:pPr>
+        <w:pStyle w:val="berschrift2"/>
+      </w:pPr>
+      <w:bookmarkStart w:id="17" w:name="_Toc43305320"/>
+      <w:r>
+        <w:t>Kompilation der Unit Tests</w:t>
+      </w:r>
+      <w:bookmarkEnd w:id="17"/>
+    </w:p>
+    <w:p>
+      <w:pPr>
         <w:spacing w:line="360" w:lineRule="auto"/>
         <w:jc w:val="both"/>
         <w:rPr>
@@ -5626,47 +5731,40 @@
         <w:rPr>
           <w:rFonts w:ascii="Arial" w:hAnsi="Arial" w:cs="Arial"/>
         </w:rPr>
-        <w:t xml:space="preserve">Das Projekt </w:t>
-      </w:r>
-      <w:r>
-        <w:rPr>
-          <w:rFonts w:ascii="Arial" w:hAnsi="Arial" w:cs="Arial"/>
-        </w:rPr>
-        <w:t>kompiliert</w:t>
-      </w:r>
-      <w:r>
-        <w:rPr>
-          <w:rFonts w:ascii="Arial" w:hAnsi="Arial" w:cs="Arial"/>
-        </w:rPr>
-        <w:t xml:space="preserve"> und </w:t>
-      </w:r>
-      <w:r>
-        <w:rPr>
-          <w:rFonts w:ascii="Arial" w:hAnsi="Arial" w:cs="Arial"/>
-        </w:rPr>
-        <w:t xml:space="preserve">es </w:t>
-      </w:r>
-      <w:r>
-        <w:rPr>
-          <w:rFonts w:ascii="Arial" w:hAnsi="Arial" w:cs="Arial"/>
-        </w:rPr>
-        <w:t xml:space="preserve">öffnet </w:t>
-      </w:r>
-      <w:r>
-        <w:rPr>
-          <w:rFonts w:ascii="Arial" w:hAnsi="Arial" w:cs="Arial"/>
-        </w:rPr>
-        <w:t>sich</w:t>
-      </w:r>
-      <w:r>
-        <w:rPr>
-          <w:rFonts w:ascii="Arial" w:hAnsi="Arial" w:cs="Arial"/>
-        </w:rPr>
-        <w:t xml:space="preserve"> das Startfenster.</w:t>
-      </w:r>
-    </w:p>
-    <w:p>
-      <w:pPr>
+        <w:t xml:space="preserve">Um die </w:t>
+      </w:r>
+      <w:r>
+        <w:rPr>
+          <w:rFonts w:ascii="Arial" w:hAnsi="Arial" w:cs="Arial"/>
+        </w:rPr>
+        <w:t>geforderten Tests durchführen zu lassen</w:t>
+      </w:r>
+      <w:r>
+        <w:rPr>
+          <w:rFonts w:ascii="Arial" w:hAnsi="Arial" w:cs="Arial"/>
+        </w:rPr>
+        <w:t>,</w:t>
+      </w:r>
+      <w:r>
+        <w:rPr>
+          <w:rFonts w:ascii="Arial" w:hAnsi="Arial" w:cs="Arial"/>
+        </w:rPr>
+        <w:t xml:space="preserve"> folgende Anweisungen befolgen</w:t>
+      </w:r>
+      <w:r>
+        <w:rPr>
+          <w:rFonts w:ascii="Arial" w:hAnsi="Arial" w:cs="Arial"/>
+        </w:rPr>
+        <w:t>:</w:t>
+      </w:r>
+    </w:p>
+    <w:p>
+      <w:pPr>
+        <w:pStyle w:val="Listenabsatz"/>
+        <w:numPr>
+          <w:ilvl w:val="0"/>
+          <w:numId w:val="25"/>
+        </w:numPr>
         <w:spacing w:line="360" w:lineRule="auto"/>
         <w:jc w:val="both"/>
         <w:rPr>
@@ -5676,13 +5774,169 @@
       <w:r>
         <w:rPr>
           <w:rFonts w:ascii="Arial" w:hAnsi="Arial" w:cs="Arial"/>
+        </w:rPr>
+        <w:t>Folgenden Pfad im Proje</w:t>
+      </w:r>
+      <w:r>
+        <w:rPr>
+          <w:rFonts w:ascii="Arial" w:hAnsi="Arial" w:cs="Arial"/>
+        </w:rPr>
+        <w:t xml:space="preserve">kt Browser von </w:t>
+      </w:r>
+      <w:proofErr w:type="spellStart"/>
+      <w:r>
+        <w:rPr>
+          <w:rFonts w:ascii="Arial" w:hAnsi="Arial" w:cs="Arial"/>
+        </w:rPr>
+        <w:t>IntelliJ</w:t>
+      </w:r>
+      <w:proofErr w:type="spellEnd"/>
+      <w:r>
+        <w:rPr>
+          <w:rFonts w:ascii="Arial" w:hAnsi="Arial" w:cs="Arial"/>
+        </w:rPr>
+        <w:t xml:space="preserve"> selektieren</w:t>
+      </w:r>
+      <w:r>
+        <w:rPr>
+          <w:rFonts w:ascii="Arial" w:hAnsi="Arial" w:cs="Arial"/>
+        </w:rPr>
+        <w:t>:</w:t>
+      </w:r>
+      <w:r>
+        <w:rPr>
+          <w:rFonts w:ascii="Arial" w:hAnsi="Arial" w:cs="Arial"/>
+        </w:rPr>
+        <w:t xml:space="preserve"> </w:t>
+      </w:r>
+      <w:r>
+        <w:rPr>
+          <w:rFonts w:ascii="Arial" w:hAnsi="Arial" w:cs="Arial"/>
+        </w:rPr>
+        <w:t>SWEII_CASE_TOOL/</w:t>
+      </w:r>
+      <w:proofErr w:type="spellStart"/>
+      <w:r>
+        <w:rPr>
+          <w:rFonts w:ascii="Arial" w:hAnsi="Arial" w:cs="Arial"/>
+        </w:rPr>
+        <w:t>src</w:t>
+      </w:r>
+      <w:proofErr w:type="spellEnd"/>
+      <w:r>
+        <w:rPr>
+          <w:rFonts w:ascii="Arial" w:hAnsi="Arial" w:cs="Arial"/>
+        </w:rPr>
+        <w:t>/</w:t>
+      </w:r>
+      <w:proofErr w:type="spellStart"/>
+      <w:r>
+        <w:rPr>
+          <w:rFonts w:ascii="Arial" w:hAnsi="Arial" w:cs="Arial"/>
+        </w:rPr>
+        <w:t>test</w:t>
+      </w:r>
+      <w:proofErr w:type="spellEnd"/>
+      <w:r>
+        <w:rPr>
+          <w:rFonts w:ascii="Arial" w:hAnsi="Arial" w:cs="Arial"/>
+        </w:rPr>
+        <w:t>/</w:t>
+      </w:r>
+      <w:proofErr w:type="spellStart"/>
+      <w:r>
+        <w:rPr>
+          <w:rFonts w:ascii="Arial" w:hAnsi="Arial" w:cs="Arial"/>
+        </w:rPr>
+        <w:t>java</w:t>
+      </w:r>
+      <w:proofErr w:type="spellEnd"/>
+    </w:p>
+    <w:p>
+      <w:pPr>
+        <w:pStyle w:val="Listenabsatz"/>
+        <w:numPr>
+          <w:ilvl w:val="0"/>
+          <w:numId w:val="25"/>
+        </w:numPr>
+        <w:spacing w:line="360" w:lineRule="auto"/>
+        <w:jc w:val="both"/>
+        <w:rPr>
+          <w:rFonts w:ascii="Arial" w:hAnsi="Arial" w:cs="Arial"/>
+        </w:rPr>
+      </w:pPr>
+      <w:r>
+        <w:rPr>
+          <w:rFonts w:ascii="Arial" w:hAnsi="Arial" w:cs="Arial"/>
+        </w:rPr>
+        <w:t>Mit einem rechten Mausklick i</w:t>
+      </w:r>
+      <w:r>
+        <w:rPr>
+          <w:rFonts w:ascii="Arial" w:hAnsi="Arial" w:cs="Arial"/>
+        </w:rPr>
+        <w:t xml:space="preserve">m Kontextmenü </w:t>
+      </w:r>
+      <w:r>
+        <w:rPr>
+          <w:rFonts w:ascii="Arial" w:hAnsi="Arial" w:cs="Arial"/>
+        </w:rPr>
+        <w:t>„</w:t>
+      </w:r>
+      <w:r>
+        <w:rPr>
+          <w:rFonts w:ascii="Arial" w:hAnsi="Arial" w:cs="Arial"/>
+        </w:rPr>
+        <w:t xml:space="preserve">Run </w:t>
+      </w:r>
+      <w:r>
+        <w:rPr>
+          <w:rFonts w:ascii="Arial" w:hAnsi="Arial" w:cs="Arial"/>
+        </w:rPr>
+        <w:t>‘</w:t>
+      </w:r>
+      <w:r>
+        <w:rPr>
+          <w:rFonts w:ascii="Arial" w:hAnsi="Arial" w:cs="Arial"/>
+        </w:rPr>
+        <w:t>A</w:t>
+      </w:r>
+      <w:r>
+        <w:rPr>
+          <w:rFonts w:ascii="Arial" w:hAnsi="Arial" w:cs="Arial"/>
+        </w:rPr>
+        <w:t>ll Tests</w:t>
+      </w:r>
+      <w:r>
+        <w:rPr>
+          <w:rFonts w:ascii="Arial" w:hAnsi="Arial" w:cs="Arial"/>
+        </w:rPr>
+        <w:t>‘</w:t>
+      </w:r>
+      <w:r>
+        <w:rPr>
+          <w:rFonts w:ascii="Arial" w:hAnsi="Arial" w:cs="Arial"/>
+        </w:rPr>
+        <w:t>“ auswählen.</w:t>
+      </w:r>
+    </w:p>
+    <w:p>
+      <w:pPr>
+        <w:spacing w:line="360" w:lineRule="auto"/>
+        <w:jc w:val="both"/>
+        <w:rPr>
+          <w:rFonts w:ascii="Arial" w:hAnsi="Arial" w:cs="Arial"/>
+        </w:rPr>
+      </w:pPr>
+      <w:r>
+        <w:rPr>
           <w:noProof/>
         </w:rPr>
         <w:drawing>
-          <wp:inline distT="0" distB="0" distL="0" distR="0" wp14:anchorId="72199293" wp14:editId="64D0CEC6">
-            <wp:extent cx="2314575" cy="875163"/>
-            <wp:effectExtent l="0" t="0" r="0" b="1270"/>
-            <wp:docPr id="29" name="Grafik 29"/>
+          <wp:inline distT="0" distB="0" distL="0" distR="0" wp14:anchorId="2030ABF3" wp14:editId="27DAA327">
+            <wp:extent cx="2152069" cy="2728912"/>
+            <wp:effectExtent l="0" t="0" r="635" b="0"/>
+            <wp:docPr id="30" name="Grafik 30"/>
             <wp:cNvGraphicFramePr>
               <a:graphicFrameLocks xmlns:a="http://schemas.openxmlformats.org/drawingml/2006/main" noChangeAspect="1"/>
             </wp:cNvGraphicFramePr>
@@ -5702,7 +5956,7 @@
                   <pic:spPr>
                     <a:xfrm>
                       <a:off x="0" y="0"/>
-                      <a:ext cx="2350808" cy="888863"/>
+                      <a:ext cx="2157033" cy="2735207"/>
                     </a:xfrm>
                     <a:prstGeom prst="rect">
                       <a:avLst/>
@@ -5717,16 +5971,6 @@
     </w:p>
     <w:p>
       <w:pPr>
-        <w:pStyle w:val="berschrift2"/>
-      </w:pPr>
-      <w:bookmarkStart w:id="17" w:name="_Toc43305320"/>
-      <w:r>
-        <w:t>Kompilation der Unit Tests</w:t>
-      </w:r>
-      <w:bookmarkEnd w:id="17"/>
-    </w:p>
-    <w:p>
-      <w:pPr>
         <w:spacing w:line="360" w:lineRule="auto"/>
         <w:jc w:val="both"/>
         <w:rPr>
@@ -5737,40 +5981,80 @@
         <w:rPr>
           <w:rFonts w:ascii="Arial" w:hAnsi="Arial" w:cs="Arial"/>
         </w:rPr>
-        <w:t xml:space="preserve">Um die </w:t>
-      </w:r>
-      <w:r>
-        <w:rPr>
-          <w:rFonts w:ascii="Arial" w:hAnsi="Arial" w:cs="Arial"/>
-        </w:rPr>
-        <w:t>geforderten Tests durchführen zu lassen</w:t>
-      </w:r>
-      <w:r>
-        <w:rPr>
-          <w:rFonts w:ascii="Arial" w:hAnsi="Arial" w:cs="Arial"/>
-        </w:rPr>
-        <w:t>,</w:t>
-      </w:r>
-      <w:r>
-        <w:rPr>
-          <w:rFonts w:ascii="Arial" w:hAnsi="Arial" w:cs="Arial"/>
-        </w:rPr>
-        <w:t xml:space="preserve"> folgende Anweisungen befolgen</w:t>
-      </w:r>
-      <w:r>
-        <w:rPr>
-          <w:rFonts w:ascii="Arial" w:hAnsi="Arial" w:cs="Arial"/>
-        </w:rPr>
-        <w:t>:</w:t>
-      </w:r>
-    </w:p>
-    <w:p>
-      <w:pPr>
-        <w:pStyle w:val="Listenabsatz"/>
-        <w:numPr>
-          <w:ilvl w:val="0"/>
-          <w:numId w:val="25"/>
-        </w:numPr>
+        <w:lastRenderedPageBreak/>
+        <w:t xml:space="preserve">Das Projekt wird </w:t>
+      </w:r>
+      <w:r>
+        <w:rPr>
+          <w:rFonts w:ascii="Arial" w:hAnsi="Arial" w:cs="Arial"/>
+        </w:rPr>
+        <w:t>kompiliert</w:t>
+      </w:r>
+      <w:r>
+        <w:rPr>
+          <w:rFonts w:ascii="Arial" w:hAnsi="Arial" w:cs="Arial"/>
+        </w:rPr>
+        <w:t xml:space="preserve"> und mittels des Testframeworks </w:t>
+      </w:r>
+      <w:proofErr w:type="spellStart"/>
+      <w:r>
+        <w:rPr>
+          <w:rFonts w:ascii="Arial" w:hAnsi="Arial" w:cs="Arial"/>
+        </w:rPr>
+        <w:t>JUnit</w:t>
+      </w:r>
+      <w:proofErr w:type="spellEnd"/>
+      <w:r>
+        <w:rPr>
+          <w:rFonts w:ascii="Arial" w:hAnsi="Arial" w:cs="Arial"/>
+        </w:rPr>
+        <w:t xml:space="preserve"> werden die Test</w:t>
+      </w:r>
+      <w:r>
+        <w:rPr>
+          <w:rFonts w:ascii="Arial" w:hAnsi="Arial" w:cs="Arial"/>
+        </w:rPr>
+        <w:t>s</w:t>
+      </w:r>
+      <w:r>
+        <w:rPr>
+          <w:rFonts w:ascii="Arial" w:hAnsi="Arial" w:cs="Arial"/>
+        </w:rPr>
+        <w:t xml:space="preserve"> durchgeführt. Unter </w:t>
+      </w:r>
+      <w:r>
+        <w:rPr>
+          <w:rFonts w:ascii="Arial" w:hAnsi="Arial" w:cs="Arial"/>
+        </w:rPr>
+        <w:t>„</w:t>
+      </w:r>
+      <w:r>
+        <w:rPr>
+          <w:rFonts w:ascii="Arial" w:hAnsi="Arial" w:cs="Arial"/>
+        </w:rPr>
+        <w:t>Run</w:t>
+      </w:r>
+      <w:r>
+        <w:rPr>
+          <w:rFonts w:ascii="Arial" w:hAnsi="Arial" w:cs="Arial"/>
+        </w:rPr>
+        <w:t>“</w:t>
+      </w:r>
+      <w:r>
+        <w:rPr>
+          <w:rFonts w:ascii="Arial" w:hAnsi="Arial" w:cs="Arial"/>
+        </w:rPr>
+        <w:t xml:space="preserve"> werden die Testergebnisse angezeigt</w:t>
+      </w:r>
+      <w:r>
+        <w:rPr>
+          <w:rFonts w:ascii="Arial" w:hAnsi="Arial" w:cs="Arial"/>
+        </w:rPr>
+        <w:t>.</w:t>
+      </w:r>
+    </w:p>
+    <w:p>
+      <w:pPr>
         <w:spacing w:line="360" w:lineRule="auto"/>
         <w:jc w:val="both"/>
         <w:rPr>
@@ -5779,168 +6063,13 @@
       </w:pPr>
       <w:r>
         <w:rPr>
-          <w:rFonts w:ascii="Arial" w:hAnsi="Arial" w:cs="Arial"/>
-        </w:rPr>
-        <w:t>Folgenden Pfad im Proje</w:t>
-      </w:r>
-      <w:r>
-        <w:rPr>
-          <w:rFonts w:ascii="Arial" w:hAnsi="Arial" w:cs="Arial"/>
-        </w:rPr>
-        <w:t xml:space="preserve">kt Browser von </w:t>
-      </w:r>
-      <w:r>
-        <w:rPr>
-          <w:rFonts w:ascii="Arial" w:hAnsi="Arial" w:cs="Arial"/>
-        </w:rPr>
-        <w:t>IntelliJ</w:t>
-      </w:r>
-      <w:r>
-        <w:rPr>
-          <w:rFonts w:ascii="Arial" w:hAnsi="Arial" w:cs="Arial"/>
-        </w:rPr>
-        <w:t xml:space="preserve"> selektieren</w:t>
-      </w:r>
-      <w:r>
-        <w:rPr>
-          <w:rFonts w:ascii="Arial" w:hAnsi="Arial" w:cs="Arial"/>
-        </w:rPr>
-        <w:t>:</w:t>
-      </w:r>
-      <w:r>
-        <w:rPr>
-          <w:rFonts w:ascii="Arial" w:hAnsi="Arial" w:cs="Arial"/>
-        </w:rPr>
-        <w:t xml:space="preserve"> </w:t>
-      </w:r>
-      <w:r>
-        <w:rPr>
-          <w:rFonts w:ascii="Arial" w:hAnsi="Arial" w:cs="Arial"/>
-        </w:rPr>
-        <w:t>SWEII_CASE_TOOL/</w:t>
-      </w:r>
-      <w:proofErr w:type="spellStart"/>
-      <w:r>
-        <w:rPr>
-          <w:rFonts w:ascii="Arial" w:hAnsi="Arial" w:cs="Arial"/>
-        </w:rPr>
-        <w:t>src</w:t>
-      </w:r>
-      <w:proofErr w:type="spellEnd"/>
-      <w:r>
-        <w:rPr>
-          <w:rFonts w:ascii="Arial" w:hAnsi="Arial" w:cs="Arial"/>
-        </w:rPr>
-        <w:t>/</w:t>
-      </w:r>
-      <w:proofErr w:type="spellStart"/>
-      <w:r>
-        <w:rPr>
-          <w:rFonts w:ascii="Arial" w:hAnsi="Arial" w:cs="Arial"/>
-        </w:rPr>
-        <w:t>test</w:t>
-      </w:r>
-      <w:proofErr w:type="spellEnd"/>
-      <w:r>
-        <w:rPr>
-          <w:rFonts w:ascii="Arial" w:hAnsi="Arial" w:cs="Arial"/>
-        </w:rPr>
-        <w:t>/</w:t>
-      </w:r>
-      <w:proofErr w:type="spellStart"/>
-      <w:r>
-        <w:rPr>
-          <w:rFonts w:ascii="Arial" w:hAnsi="Arial" w:cs="Arial"/>
-        </w:rPr>
-        <w:t>java</w:t>
-      </w:r>
-      <w:proofErr w:type="spellEnd"/>
-    </w:p>
-    <w:p>
-      <w:pPr>
-        <w:pStyle w:val="Listenabsatz"/>
-        <w:numPr>
-          <w:ilvl w:val="0"/>
-          <w:numId w:val="25"/>
-        </w:numPr>
-        <w:spacing w:line="360" w:lineRule="auto"/>
-        <w:jc w:val="both"/>
-        <w:rPr>
-          <w:rFonts w:ascii="Arial" w:hAnsi="Arial" w:cs="Arial"/>
-        </w:rPr>
-      </w:pPr>
-      <w:r>
-        <w:rPr>
-          <w:rFonts w:ascii="Arial" w:hAnsi="Arial" w:cs="Arial"/>
-        </w:rPr>
-        <w:t>Mit einem rechten Mausklick i</w:t>
-      </w:r>
-      <w:r>
-        <w:rPr>
-          <w:rFonts w:ascii="Arial" w:hAnsi="Arial" w:cs="Arial"/>
-        </w:rPr>
-        <w:t xml:space="preserve">m Kontextmenü </w:t>
-      </w:r>
-      <w:r>
-        <w:rPr>
-          <w:rFonts w:ascii="Arial" w:hAnsi="Arial" w:cs="Arial"/>
-        </w:rPr>
-        <w:t>„</w:t>
-      </w:r>
-      <w:r>
-        <w:rPr>
-          <w:rFonts w:ascii="Arial" w:hAnsi="Arial" w:cs="Arial"/>
-        </w:rPr>
-        <w:t xml:space="preserve">Run </w:t>
-      </w:r>
-      <w:r>
-        <w:rPr>
-          <w:rFonts w:ascii="Arial" w:hAnsi="Arial" w:cs="Arial"/>
-        </w:rPr>
-        <w:t>‘</w:t>
-      </w:r>
-      <w:r>
-        <w:rPr>
-          <w:rFonts w:ascii="Arial" w:hAnsi="Arial" w:cs="Arial"/>
-        </w:rPr>
-        <w:t>A</w:t>
-      </w:r>
-      <w:r>
-        <w:rPr>
-          <w:rFonts w:ascii="Arial" w:hAnsi="Arial" w:cs="Arial"/>
-        </w:rPr>
-        <w:t>ll Tests</w:t>
-      </w:r>
-      <w:r>
-        <w:rPr>
-          <w:rFonts w:ascii="Arial" w:hAnsi="Arial" w:cs="Arial"/>
-        </w:rPr>
-        <w:t>‘</w:t>
-      </w:r>
-      <w:r>
-        <w:rPr>
-          <w:rFonts w:ascii="Arial" w:hAnsi="Arial" w:cs="Arial"/>
-        </w:rPr>
-        <w:t>“ auswählen.</w:t>
-      </w:r>
-    </w:p>
-    <w:p>
-      <w:pPr>
-        <w:spacing w:line="360" w:lineRule="auto"/>
-        <w:jc w:val="both"/>
-        <w:rPr>
-          <w:rFonts w:ascii="Arial" w:hAnsi="Arial" w:cs="Arial"/>
-        </w:rPr>
-      </w:pPr>
-      <w:r>
-        <w:rPr>
           <w:noProof/>
         </w:rPr>
         <w:drawing>
-          <wp:inline distT="0" distB="0" distL="0" distR="0" wp14:anchorId="2030ABF3" wp14:editId="27DAA327">
-            <wp:extent cx="2152069" cy="2728912"/>
-            <wp:effectExtent l="0" t="0" r="635" b="0"/>
-            <wp:docPr id="30" name="Grafik 30"/>
+          <wp:inline distT="0" distB="0" distL="0" distR="0" wp14:anchorId="1456E72C" wp14:editId="4F9DAC8E">
+            <wp:extent cx="4635211" cy="1690687"/>
+            <wp:effectExtent l="0" t="0" r="0" b="5080"/>
+            <wp:docPr id="31" name="Grafik 31"/>
             <wp:cNvGraphicFramePr>
               <a:graphicFrameLocks xmlns:a="http://schemas.openxmlformats.org/drawingml/2006/main" noChangeAspect="1"/>
             </wp:cNvGraphicFramePr>
@@ -5960,139 +6089,6 @@
                   <pic:spPr>
                     <a:xfrm>
                       <a:off x="0" y="0"/>
-                      <a:ext cx="2157033" cy="2735207"/>
-                    </a:xfrm>
-                    <a:prstGeom prst="rect">
-                      <a:avLst/>
-                    </a:prstGeom>
-                  </pic:spPr>
-                </pic:pic>
-              </a:graphicData>
-            </a:graphic>
-          </wp:inline>
-        </w:drawing>
-      </w:r>
-    </w:p>
-    <w:p>
-      <w:pPr>
-        <w:spacing w:line="360" w:lineRule="auto"/>
-        <w:jc w:val="both"/>
-        <w:rPr>
-          <w:rFonts w:ascii="Arial" w:hAnsi="Arial" w:cs="Arial"/>
-        </w:rPr>
-      </w:pPr>
-      <w:r>
-        <w:rPr>
-          <w:rFonts w:ascii="Arial" w:hAnsi="Arial" w:cs="Arial"/>
-        </w:rPr>
-        <w:lastRenderedPageBreak/>
-        <w:t xml:space="preserve">Das Projekt wird </w:t>
-      </w:r>
-      <w:r>
-        <w:rPr>
-          <w:rFonts w:ascii="Arial" w:hAnsi="Arial" w:cs="Arial"/>
-        </w:rPr>
-        <w:t>kompiliert</w:t>
-      </w:r>
-      <w:r>
-        <w:rPr>
-          <w:rFonts w:ascii="Arial" w:hAnsi="Arial" w:cs="Arial"/>
-        </w:rPr>
-        <w:t xml:space="preserve"> und mittels des Testframeworks </w:t>
-      </w:r>
-      <w:proofErr w:type="spellStart"/>
-      <w:r>
-        <w:rPr>
-          <w:rFonts w:ascii="Arial" w:hAnsi="Arial" w:cs="Arial"/>
-        </w:rPr>
-        <w:t>JUnit</w:t>
-      </w:r>
-      <w:proofErr w:type="spellEnd"/>
-      <w:r>
-        <w:rPr>
-          <w:rFonts w:ascii="Arial" w:hAnsi="Arial" w:cs="Arial"/>
-        </w:rPr>
-        <w:t xml:space="preserve"> werden die Test</w:t>
-      </w:r>
-      <w:r>
-        <w:rPr>
-          <w:rFonts w:ascii="Arial" w:hAnsi="Arial" w:cs="Arial"/>
-        </w:rPr>
-        <w:t>s</w:t>
-      </w:r>
-      <w:r>
-        <w:rPr>
-          <w:rFonts w:ascii="Arial" w:hAnsi="Arial" w:cs="Arial"/>
-        </w:rPr>
-        <w:t xml:space="preserve"> durchgeführt. Unter </w:t>
-      </w:r>
-      <w:r>
-        <w:rPr>
-          <w:rFonts w:ascii="Arial" w:hAnsi="Arial" w:cs="Arial"/>
-        </w:rPr>
-        <w:t>„</w:t>
-      </w:r>
-      <w:r>
-        <w:rPr>
-          <w:rFonts w:ascii="Arial" w:hAnsi="Arial" w:cs="Arial"/>
-        </w:rPr>
-        <w:t>Run</w:t>
-      </w:r>
-      <w:r>
-        <w:rPr>
-          <w:rFonts w:ascii="Arial" w:hAnsi="Arial" w:cs="Arial"/>
-        </w:rPr>
-        <w:t>“</w:t>
-      </w:r>
-      <w:r>
-        <w:rPr>
-          <w:rFonts w:ascii="Arial" w:hAnsi="Arial" w:cs="Arial"/>
-        </w:rPr>
-        <w:t xml:space="preserve"> werden die Testergebnisse angezeigt</w:t>
-      </w:r>
-      <w:r>
-        <w:rPr>
-          <w:rFonts w:ascii="Arial" w:hAnsi="Arial" w:cs="Arial"/>
-        </w:rPr>
-        <w:t>.</w:t>
-      </w:r>
-    </w:p>
-    <w:p>
-      <w:pPr>
-        <w:spacing w:line="360" w:lineRule="auto"/>
-        <w:jc w:val="both"/>
-        <w:rPr>
-          <w:rFonts w:ascii="Arial" w:hAnsi="Arial" w:cs="Arial"/>
-        </w:rPr>
-      </w:pPr>
-      <w:r>
-        <w:rPr>
-          <w:noProof/>
-        </w:rPr>
-        <w:drawing>
-          <wp:inline distT="0" distB="0" distL="0" distR="0" wp14:anchorId="1456E72C" wp14:editId="4F9DAC8E">
-            <wp:extent cx="4635211" cy="1690687"/>
-            <wp:effectExtent l="0" t="0" r="0" b="5080"/>
-            <wp:docPr id="31" name="Grafik 31"/>
-            <wp:cNvGraphicFramePr>
-              <a:graphicFrameLocks xmlns:a="http://schemas.openxmlformats.org/drawingml/2006/main" noChangeAspect="1"/>
-            </wp:cNvGraphicFramePr>
-            <a:graphic xmlns:a="http://schemas.openxmlformats.org/drawingml/2006/main">
-              <a:graphicData uri="http://schemas.openxmlformats.org/drawingml/2006/picture">
-                <pic:pic xmlns:pic="http://schemas.openxmlformats.org/drawingml/2006/picture">
-                  <pic:nvPicPr>
-                    <pic:cNvPr id="1" name=""/>
-                    <pic:cNvPicPr/>
-                  </pic:nvPicPr>
-                  <pic:blipFill>
-                    <a:blip r:embed="rId28"/>
-                    <a:stretch>
-                      <a:fillRect/>
-                    </a:stretch>
-                  </pic:blipFill>
-                  <pic:spPr>
-                    <a:xfrm>
-                      <a:off x="0" y="0"/>
                       <a:ext cx="4648203" cy="1695426"/>
                     </a:xfrm>
                     <a:prstGeom prst="rect">
@@ -6169,7 +6165,7 @@
           <w:rFonts w:ascii="Arial" w:hAnsi="Arial" w:cs="Arial"/>
         </w:rPr>
       </w:pPr>
-      <w:hyperlink r:id="rId29" w:history="1">
+      <w:hyperlink r:id="rId28" w:history="1">
         <w:r>
           <w:rPr>
             <w:rStyle w:val="Hyperlink"/>
@@ -6352,7 +6348,7 @@
                     <pic:cNvPicPr/>
                   </pic:nvPicPr>
                   <pic:blipFill>
-                    <a:blip r:embed="rId30"/>
+                    <a:blip r:embed="rId29"/>
                     <a:stretch>
                       <a:fillRect/>
                     </a:stretch>
@@ -6497,7 +6493,7 @@
                     <pic:cNvPicPr/>
                   </pic:nvPicPr>
                   <pic:blipFill>
-                    <a:blip r:embed="rId31">
+                    <a:blip r:embed="rId30">
                       <a:extLst>
                         <a:ext uri="{28A0092B-C50C-407E-A947-70E740481C1C}">
                           <a14:useLocalDpi xmlns:a14="http://schemas.microsoft.com/office/drawing/2010/main" val="0"/>
@@ -7278,7 +7274,7 @@
                     </pic:cNvPicPr>
                   </pic:nvPicPr>
                   <pic:blipFill>
-                    <a:blip r:embed="rId32" cstate="print">
+                    <a:blip r:embed="rId31" cstate="print">
                       <a:extLst>
                         <a:ext uri="{28A0092B-C50C-407E-A947-70E740481C1C}">
                           <a14:useLocalDpi xmlns:a14="http://schemas.microsoft.com/office/drawing/2010/main" val="0"/>
@@ -7520,7 +7516,7 @@
                     <pic:cNvPicPr/>
                   </pic:nvPicPr>
                   <pic:blipFill>
-                    <a:blip r:embed="rId33" cstate="print">
+                    <a:blip r:embed="rId32" cstate="print">
                       <a:extLst>
                         <a:ext uri="{28A0092B-C50C-407E-A947-70E740481C1C}">
                           <a14:useLocalDpi xmlns:a14="http://schemas.microsoft.com/office/drawing/2010/main" val="0"/>
@@ -8011,7 +8007,7 @@
                     <pic:cNvPicPr/>
                   </pic:nvPicPr>
                   <pic:blipFill>
-                    <a:blip r:embed="rId34">
+                    <a:blip r:embed="rId33">
                       <a:extLst>
                         <a:ext uri="{28A0092B-C50C-407E-A947-70E740481C1C}">
                           <a14:useLocalDpi xmlns:a14="http://schemas.microsoft.com/office/drawing/2010/main" val="0"/>
@@ -8479,7 +8475,7 @@
                     <pic:cNvPicPr/>
                   </pic:nvPicPr>
                   <pic:blipFill>
-                    <a:blip r:embed="rId35" cstate="print">
+                    <a:blip r:embed="rId34" cstate="print">
                       <a:extLst>
                         <a:ext uri="{28A0092B-C50C-407E-A947-70E740481C1C}">
                           <a14:useLocalDpi xmlns:a14="http://schemas.microsoft.com/office/drawing/2010/main" val="0"/>
@@ -9538,21 +9534,7 @@
         <w:rPr>
           <w:color w:val="000000" w:themeColor="text1"/>
         </w:rPr>
-        <w:t xml:space="preserve"> Item erzeugt. Dies ist entweder eine Produktfunktion oder ein Produktdatum. Die Verwendung des Typbezeichners </w:t>
-      </w:r>
-      <w:proofErr w:type="spellStart"/>
-      <w:r>
-        <w:rPr>
-          <w:color w:val="000000" w:themeColor="text1"/>
-        </w:rPr>
-        <w:t>Any</w:t>
-      </w:r>
-      <w:proofErr w:type="spellEnd"/>
-      <w:r>
-        <w:rPr>
-          <w:color w:val="000000" w:themeColor="text1"/>
-        </w:rPr>
-        <w:t xml:space="preserve"> </w:t>
+        <w:t xml:space="preserve"> Item erzeugt. Dies ist entweder eine Produktfunktion oder ein Produktdatum. Die Verwendung des Typbezeichners Any </w:t>
       </w:r>
       <w:r>
         <w:rPr>
@@ -10066,7 +10048,7 @@
                     <pic:cNvPicPr/>
                   </pic:nvPicPr>
                   <pic:blipFill>
-                    <a:blip r:embed="rId36">
+                    <a:blip r:embed="rId35">
                       <a:extLst>
                         <a:ext uri="{28A0092B-C50C-407E-A947-70E740481C1C}">
                           <a14:useLocalDpi xmlns:a14="http://schemas.microsoft.com/office/drawing/2010/main" val="0"/>
@@ -10507,7 +10489,7 @@
                     <pic:cNvPicPr/>
                   </pic:nvPicPr>
                   <pic:blipFill>
-                    <a:blip r:embed="rId37">
+                    <a:blip r:embed="rId36">
                       <a:extLst>
                         <a:ext uri="{28A0092B-C50C-407E-A947-70E740481C1C}">
                           <a14:useLocalDpi xmlns:a14="http://schemas.microsoft.com/office/drawing/2010/main" val="0"/>
@@ -11079,7 +11061,7 @@
                     <pic:cNvPicPr/>
                   </pic:nvPicPr>
                   <pic:blipFill>
-                    <a:blip r:embed="rId38">
+                    <a:blip r:embed="rId37">
                       <a:extLst>
                         <a:ext uri="{28A0092B-C50C-407E-A947-70E740481C1C}">
                           <a14:useLocalDpi xmlns:a14="http://schemas.microsoft.com/office/drawing/2010/main" val="0"/>
@@ -11562,7 +11544,7 @@
                     <pic:cNvPicPr/>
                   </pic:nvPicPr>
                   <pic:blipFill>
-                    <a:blip r:embed="rId39">
+                    <a:blip r:embed="rId38">
                       <a:extLst>
                         <a:ext uri="{28A0092B-C50C-407E-A947-70E740481C1C}">
                           <a14:useLocalDpi xmlns:a14="http://schemas.microsoft.com/office/drawing/2010/main" val="0"/>
@@ -14086,7 +14068,7 @@
                     <pic:cNvPicPr/>
                   </pic:nvPicPr>
                   <pic:blipFill>
-                    <a:blip r:embed="rId40">
+                    <a:blip r:embed="rId39">
                       <a:extLst>
                         <a:ext uri="{28A0092B-C50C-407E-A947-70E740481C1C}">
                           <a14:useLocalDpi xmlns:a14="http://schemas.microsoft.com/office/drawing/2010/main" val="0"/>
@@ -15267,7 +15249,7 @@
                     <pic:cNvPicPr/>
                   </pic:nvPicPr>
                   <pic:blipFill>
-                    <a:blip r:embed="rId41">
+                    <a:blip r:embed="rId40">
                       <a:extLst>
                         <a:ext uri="{28A0092B-C50C-407E-A947-70E740481C1C}">
                           <a14:useLocalDpi xmlns:a14="http://schemas.microsoft.com/office/drawing/2010/main" val="0"/>
@@ -16456,7 +16438,7 @@
                     <pic:cNvPicPr/>
                   </pic:nvPicPr>
                   <pic:blipFill>
-                    <a:blip r:embed="rId42">
+                    <a:blip r:embed="rId41">
                       <a:extLst>
                         <a:ext uri="{28A0092B-C50C-407E-A947-70E740481C1C}">
                           <a14:useLocalDpi xmlns:a14="http://schemas.microsoft.com/office/drawing/2010/main" val="0"/>
@@ -16501,6 +16483,17 @@
       <w:bookmarkEnd w:id="86"/>
     </w:p>
     <w:p>
+      <w:r>
+        <w:t xml:space="preserve">Alle Diagramme sind in höherer Auflösung unter dem Pfad </w:t>
+      </w:r>
+      <w:r>
+        <w:t>\SWEII_CASE_TOOL\Dokumentation\Diagramme</w:t>
+      </w:r>
+      <w:r>
+        <w:t xml:space="preserve"> zu finden</w:t>
+      </w:r>
+    </w:p>
+    <w:p>
       <w:pPr>
         <w:pStyle w:val="berschrift2"/>
       </w:pPr>
@@ -16514,12 +16507,82 @@
       <w:pPr>
         <w:pStyle w:val="berschrift3"/>
       </w:pPr>
+      <w:r>
+        <w:t xml:space="preserve">Komplette </w:t>
+      </w:r>
+      <w:r>
+        <w:t xml:space="preserve">Klassen </w:t>
+      </w:r>
+      <w:r>
+        <w:t>Übersicht</w:t>
+      </w:r>
+    </w:p>
+    <w:p>
+      <w:r>
+        <w:rPr>
+          <w:noProof/>
+        </w:rPr>
+        <w:drawing>
+          <wp:inline distT="0" distB="0" distL="0" distR="0" wp14:anchorId="39A020AD" wp14:editId="3AF7E3B5">
+            <wp:extent cx="5749925" cy="2999105"/>
+            <wp:effectExtent l="0" t="0" r="3175" b="0"/>
+            <wp:docPr id="10" name="Grafik 10"/>
+            <wp:cNvGraphicFramePr>
+              <a:graphicFrameLocks xmlns:a="http://schemas.openxmlformats.org/drawingml/2006/main" noChangeAspect="1"/>
+            </wp:cNvGraphicFramePr>
+            <a:graphic xmlns:a="http://schemas.openxmlformats.org/drawingml/2006/main">
+              <a:graphicData uri="http://schemas.openxmlformats.org/drawingml/2006/picture">
+                <pic:pic xmlns:pic="http://schemas.openxmlformats.org/drawingml/2006/picture">
+                  <pic:nvPicPr>
+                    <pic:cNvPr id="0" name="Picture 1"/>
+                    <pic:cNvPicPr>
+                      <a:picLocks noChangeAspect="1" noChangeArrowheads="1"/>
+                    </pic:cNvPicPr>
+                  </pic:nvPicPr>
+                  <pic:blipFill>
+                    <a:blip r:embed="rId42" cstate="print">
+                      <a:extLst>
+                        <a:ext uri="{28A0092B-C50C-407E-A947-70E740481C1C}">
+                          <a14:useLocalDpi xmlns:a14="http://schemas.microsoft.com/office/drawing/2010/main" val="0"/>
+                        </a:ext>
+                      </a:extLst>
+                    </a:blip>
+                    <a:srcRect/>
+                    <a:stretch>
+                      <a:fillRect/>
+                    </a:stretch>
+                  </pic:blipFill>
+                  <pic:spPr bwMode="auto">
+                    <a:xfrm>
+                      <a:off x="0" y="0"/>
+                      <a:ext cx="5749925" cy="2999105"/>
+                    </a:xfrm>
+                    <a:prstGeom prst="rect">
+                      <a:avLst/>
+                    </a:prstGeom>
+                    <a:noFill/>
+                    <a:ln>
+                      <a:noFill/>
+                    </a:ln>
+                  </pic:spPr>
+                </pic:pic>
+              </a:graphicData>
+            </a:graphic>
+          </wp:inline>
+        </w:drawing>
+      </w:r>
+    </w:p>
+    <w:p>
+      <w:pPr>
+        <w:pStyle w:val="berschrift3"/>
+      </w:pPr>
       <w:bookmarkStart w:id="88" w:name="_Toc43305347"/>
       <w:r>
         <w:t>MODEL</w:t>
       </w:r>
       <w:bookmarkEnd w:id="88"/>
     </w:p>
+    <w:p/>
     <w:p>
       <w:pPr>
         <w:pStyle w:val="berschrift3"/>
@@ -16534,11 +16597,161 @@
       <w:pPr>
         <w:pStyle w:val="berschrift3"/>
       </w:pPr>
-      <w:bookmarkStart w:id="90" w:name="_Toc43305349"/>
-      <w:r>
+      <w:r>
+        <w:t>Übersicht Kompakt</w:t>
+      </w:r>
+    </w:p>
+    <w:p>
+      <w:r>
+        <w:rPr>
+          <w:noProof/>
+        </w:rPr>
+        <w:drawing>
+          <wp:inline distT="0" distB="0" distL="0" distR="0" wp14:anchorId="5ACD7A6B" wp14:editId="17DE414D">
+            <wp:extent cx="5747385" cy="2552065"/>
+            <wp:effectExtent l="0" t="0" r="5715" b="635"/>
+            <wp:docPr id="23" name="Grafik 23"/>
+            <wp:cNvGraphicFramePr>
+              <a:graphicFrameLocks xmlns:a="http://schemas.openxmlformats.org/drawingml/2006/main" noChangeAspect="1"/>
+            </wp:cNvGraphicFramePr>
+            <a:graphic xmlns:a="http://schemas.openxmlformats.org/drawingml/2006/main">
+              <a:graphicData uri="http://schemas.openxmlformats.org/drawingml/2006/picture">
+                <pic:pic xmlns:pic="http://schemas.openxmlformats.org/drawingml/2006/picture">
+                  <pic:nvPicPr>
+                    <pic:cNvPr id="0" name="Picture 3"/>
+                    <pic:cNvPicPr>
+                      <a:picLocks noChangeAspect="1" noChangeArrowheads="1"/>
+                    </pic:cNvPicPr>
+                  </pic:nvPicPr>
+                  <pic:blipFill>
+                    <a:blip r:embed="rId33">
+                      <a:extLst>
+                        <a:ext uri="{28A0092B-C50C-407E-A947-70E740481C1C}">
+                          <a14:useLocalDpi xmlns:a14="http://schemas.microsoft.com/office/drawing/2010/main" val="0"/>
+                        </a:ext>
+                      </a:extLst>
+                    </a:blip>
+                    <a:srcRect/>
+                    <a:stretch>
+                      <a:fillRect/>
+                    </a:stretch>
+                  </pic:blipFill>
+                  <pic:spPr bwMode="auto">
+                    <a:xfrm>
+                      <a:off x="0" y="0"/>
+                      <a:ext cx="5747385" cy="2552065"/>
+                    </a:xfrm>
+                    <a:prstGeom prst="rect">
+                      <a:avLst/>
+                    </a:prstGeom>
+                    <a:noFill/>
+                    <a:ln>
+                      <a:noFill/>
+                    </a:ln>
+                  </pic:spPr>
+                </pic:pic>
+              </a:graphicData>
+            </a:graphic>
+          </wp:inline>
+        </w:drawing>
+      </w:r>
+    </w:p>
+    <w:p>
+      <w:pPr>
+        <w:pStyle w:val="berschrift3"/>
+      </w:pPr>
+      <w:r>
+        <w:t>Übersicht komplett</w:t>
+      </w:r>
+    </w:p>
+    <w:p>
+      <w:bookmarkStart w:id="90" w:name="_GoBack"/>
+      <w:bookmarkEnd w:id="90"/>
+    </w:p>
+    <w:p>
+      <w:pPr>
+        <w:pStyle w:val="berschrift3"/>
+      </w:pPr>
+      <w:bookmarkStart w:id="91" w:name="_Toc43305349"/>
+      <w:r>
+        <w:lastRenderedPageBreak/>
         <w:t>CONTROLLER</w:t>
       </w:r>
-      <w:bookmarkEnd w:id="90"/>
+      <w:bookmarkEnd w:id="91"/>
+    </w:p>
+    <w:p>
+      <w:pPr>
+        <w:pStyle w:val="berschrift3"/>
+      </w:pPr>
+      <w:r>
+        <w:t>Kompakte Übersicht</w:t>
+      </w:r>
+    </w:p>
+    <w:p>
+      <w:pPr>
+        <w:pStyle w:val="berschrift3"/>
+      </w:pPr>
+      <w:r>
+        <w:rPr>
+          <w:noProof/>
+        </w:rPr>
+        <w:drawing>
+          <wp:inline distT="0" distB="0" distL="0" distR="0" wp14:anchorId="7297EE25" wp14:editId="4997F129">
+            <wp:extent cx="5757545" cy="3536950"/>
+            <wp:effectExtent l="0" t="0" r="0" b="6350"/>
+            <wp:docPr id="14" name="Grafik 14"/>
+            <wp:cNvGraphicFramePr>
+              <a:graphicFrameLocks xmlns:a="http://schemas.openxmlformats.org/drawingml/2006/main" noChangeAspect="1"/>
+            </wp:cNvGraphicFramePr>
+            <a:graphic xmlns:a="http://schemas.openxmlformats.org/drawingml/2006/main">
+              <a:graphicData uri="http://schemas.openxmlformats.org/drawingml/2006/picture">
+                <pic:pic xmlns:pic="http://schemas.openxmlformats.org/drawingml/2006/picture">
+                  <pic:nvPicPr>
+                    <pic:cNvPr id="0" name="Picture 2"/>
+                    <pic:cNvPicPr>
+                      <a:picLocks noChangeAspect="1" noChangeArrowheads="1"/>
+                    </pic:cNvPicPr>
+                  </pic:nvPicPr>
+                  <pic:blipFill>
+                    <a:blip r:embed="rId34" cstate="print">
+                      <a:extLst>
+                        <a:ext uri="{28A0092B-C50C-407E-A947-70E740481C1C}">
+                          <a14:useLocalDpi xmlns:a14="http://schemas.microsoft.com/office/drawing/2010/main" val="0"/>
+                        </a:ext>
+                      </a:extLst>
+                    </a:blip>
+                    <a:srcRect/>
+                    <a:stretch>
+                      <a:fillRect/>
+                    </a:stretch>
+                  </pic:blipFill>
+                  <pic:spPr bwMode="auto">
+                    <a:xfrm>
+                      <a:off x="0" y="0"/>
+                      <a:ext cx="5757545" cy="3536950"/>
+                    </a:xfrm>
+                    <a:prstGeom prst="rect">
+                      <a:avLst/>
+                    </a:prstGeom>
+                    <a:noFill/>
+                    <a:ln>
+                      <a:noFill/>
+                    </a:ln>
+                  </pic:spPr>
+                </pic:pic>
+              </a:graphicData>
+            </a:graphic>
+          </wp:inline>
+        </w:drawing>
+      </w:r>
+    </w:p>
+    <w:p>
+      <w:pPr>
+        <w:pStyle w:val="berschrift3"/>
+      </w:pPr>
+      <w:r>
+        <w:t>Vollständige Übersicht</w:t>
+      </w:r>
     </w:p>
     <w:sectPr>
       <w:headerReference w:type="default" r:id="rId43"/>
@@ -16554,7 +16767,7 @@
 </file>
 
 <file path=word/comments.xml><?xml version="1.0" encoding="utf-8"?>
-<w:comments xmlns:wpc="http://schemas.microsoft.com/office/word/2010/wordprocessingCanvas" xmlns:cx="http://schemas.microsoft.com/office/drawing/2014/chartex" xmlns:cx1="http://schemas.microsoft.com/office/drawing/2015/9/8/chartex" xmlns:cx2="http://schemas.microsoft.com/office/drawing/2015/10/21/chartex" xmlns:cx3="http://schemas.microsoft.com/office/drawing/2016/5/9/chartex" xmlns:cx4="http://schemas.microsoft.com/office/drawing/2016/5/10/chartex" xmlns:cx5="http://schemas.microsoft.com/office/drawing/2016/5/11/chartex" xmlns:cx6="http://schemas.microsoft.com/office/drawing/2016/5/12/chartex" xmlns:cx7="http://schemas.microsoft.com/office/drawing/2016/5/13/chartex" xmlns:cx8="http://schemas.microsoft.com/office/drawing/2016/5/14/chartex" xmlns:mc="http://schemas.openxmlformats.org/markup-compatibility/2006" xmlns:aink="http://schemas.microsoft.com/office/drawing/2016/ink" xmlns:am3d="http://schemas.microsoft.com/office/drawing/2017/model3d" xmlns:o="urn:schemas-microsoft-com:office:office" xmlns:r="http://schemas.openxmlformats.org/officeDocument/2006/relationships" xmlns:m="http://schemas.openxmlformats.org/officeDocument/2006/math" xmlns:v="urn:schemas-microsoft-com:vml" xmlns:wp14="http://schemas.microsoft.com/office/word/2010/wordprocessingDrawing" xmlns:wp="http://schemas.openxmlformats.org/drawingml/2006/wordprocessingDrawing" xmlns:w10="urn:schemas-microsoft-com:office:word" xmlns:w="http://schemas.openxmlformats.org/wordprocessingml/2006/main" xmlns:w14="http://schemas.microsoft.com/office/word/2010/wordml" xmlns:w15="http://schemas.microsoft.com/office/word/2012/wordml" xmlns:w16cex="http://schemas.microsoft.com/office/word/2018/wordml/cex" xmlns:w16cid="http://schemas.microsoft.com/office/word/2016/wordml/cid" xmlns:w16="http://schemas.microsoft.com/office/word/2018/wordml" xmlns:w16se="http://schemas.microsoft.com/office/word/2015/wordml/symex" xmlns:wpg="http://schemas.microsoft.com/office/word/2010/wordprocessingGroup" xmlns:wpi="http://schemas.microsoft.com/office/word/2010/wordprocessingInk" xmlns:wne="http://schemas.microsoft.com/office/word/2006/wordml" xmlns:wps="http://schemas.microsoft.com/office/word/2010/wordprocessingShape" mc:Ignorable="w14 w15 w16se w16cid w16 w16cex wp14">
+<w:comments xmlns:wpc="http://schemas.microsoft.com/office/word/2010/wordprocessingCanvas" xmlns:cx="http://schemas.microsoft.com/office/drawing/2014/chartex" xmlns:cx1="http://schemas.microsoft.com/office/drawing/2015/9/8/chartex" xmlns:cx2="http://schemas.microsoft.com/office/drawing/2015/10/21/chartex" xmlns:cx3="http://schemas.microsoft.com/office/drawing/2016/5/9/chartex" xmlns:cx4="http://schemas.microsoft.com/office/drawing/2016/5/10/chartex" xmlns:cx5="http://schemas.microsoft.com/office/drawing/2016/5/11/chartex" xmlns:cx6="http://schemas.microsoft.com/office/drawing/2016/5/12/chartex" xmlns:cx7="http://schemas.microsoft.com/office/drawing/2016/5/13/chartex" xmlns:cx8="http://schemas.microsoft.com/office/drawing/2016/5/14/chartex" xmlns:mc="http://schemas.openxmlformats.org/markup-compatibility/2006" xmlns:aink="http://schemas.microsoft.com/office/drawing/2016/ink" xmlns:am3d="http://schemas.microsoft.com/office/drawing/2017/model3d" xmlns:o="urn:schemas-microsoft-com:office:office" xmlns:r="http://schemas.openxmlformats.org/officeDocument/2006/relationships" xmlns:m="http://schemas.openxmlformats.org/officeDocument/2006/math" xmlns:v="urn:schemas-microsoft-com:vml" xmlns:wp14="http://schemas.microsoft.com/office/word/2010/wordprocessingDrawing" xmlns:wp="http://schemas.openxmlformats.org/drawingml/2006/wordprocessingDrawing" xmlns:w10="urn:schemas-microsoft-com:office:word" xmlns:w="http://schemas.openxmlformats.org/wordprocessingml/2006/main" xmlns:w14="http://schemas.microsoft.com/office/word/2010/wordml" xmlns:w15="http://schemas.microsoft.com/office/word/2012/wordml" xmlns:w16cid="http://schemas.microsoft.com/office/word/2016/wordml/cid" xmlns:w16se="http://schemas.microsoft.com/office/word/2015/wordml/symex" xmlns:wpg="http://schemas.microsoft.com/office/word/2010/wordprocessingGroup" xmlns:wpi="http://schemas.microsoft.com/office/word/2010/wordprocessingInk" xmlns:wne="http://schemas.microsoft.com/office/word/2006/wordml" xmlns:wps="http://schemas.microsoft.com/office/word/2010/wordprocessingShape" mc:Ignorable="w14 w15 w16se w16cid wp14">
   <w:comment w:id="3" w:author="Schiffel Florian (inf18235)" w:date="2020-06-17T13:22:00Z" w:initials="SF(">
     <w:p>
       <w:pPr>
@@ -16617,13 +16830,8 @@
       <w:r>
         <w:t xml:space="preserve">Das </w:t>
       </w:r>
-      <w:proofErr w:type="gramStart"/>
-      <w:r>
-        <w:t>Kit</w:t>
-      </w:r>
-      <w:proofErr w:type="gramEnd"/>
-      <w:r>
-        <w:t xml:space="preserve"> oder?</w:t>
+      <w:r>
+        <w:t>Kit oder?</w:t>
       </w:r>
       <w:r>
         <w:br/>
@@ -16683,21 +16891,8 @@
       <w:r>
         <w:t xml:space="preserve">S. XML </w:t>
       </w:r>
-      <w:proofErr w:type="spellStart"/>
-      <w:r>
-        <w:t>Strutkur</w:t>
-      </w:r>
-      <w:proofErr w:type="spellEnd"/>
-      <w:r>
-        <w:t xml:space="preserve"> </w:t>
-      </w:r>
-      <w:proofErr w:type="spellStart"/>
-      <w:r>
-        <w:t>aufbau</w:t>
-      </w:r>
-      <w:proofErr w:type="spellEnd"/>
-      <w:r>
-        <w:t xml:space="preserve"> und Klassenstruktur</w:t>
+      <w:r>
+        <w:t>Strutkur aufbau und Klassenstruktur</w:t>
       </w:r>
     </w:p>
   </w:comment>
@@ -16748,21 +16943,8 @@
       <w:r>
         <w:t xml:space="preserve">S. XML </w:t>
       </w:r>
-      <w:proofErr w:type="spellStart"/>
-      <w:r>
-        <w:t>Strutkur</w:t>
-      </w:r>
-      <w:proofErr w:type="spellEnd"/>
-      <w:r>
-        <w:t xml:space="preserve"> </w:t>
-      </w:r>
-      <w:proofErr w:type="spellStart"/>
-      <w:r>
-        <w:t>aufbau</w:t>
-      </w:r>
-      <w:proofErr w:type="spellEnd"/>
-      <w:r>
-        <w:t xml:space="preserve"> und Klassenstruktur</w:t>
+      <w:r>
+        <w:t>Strutkur aufbau und Klassenstruktur</w:t>
       </w:r>
     </w:p>
   </w:comment>
@@ -16806,21 +16988,8 @@
       <w:r>
         <w:t xml:space="preserve">S. XML </w:t>
       </w:r>
-      <w:proofErr w:type="spellStart"/>
-      <w:r>
-        <w:t>Strutkur</w:t>
-      </w:r>
-      <w:proofErr w:type="spellEnd"/>
-      <w:r>
-        <w:t xml:space="preserve"> </w:t>
-      </w:r>
-      <w:proofErr w:type="spellStart"/>
-      <w:r>
-        <w:t>aufbau</w:t>
-      </w:r>
-      <w:proofErr w:type="spellEnd"/>
-      <w:r>
-        <w:t xml:space="preserve"> und Klassenstruktur</w:t>
+      <w:r>
+        <w:t>Strutkur aufbau und Klassenstruktur</w:t>
       </w:r>
     </w:p>
   </w:comment>
@@ -16876,29 +17045,8 @@
       <w:r>
         <w:t xml:space="preserve">am besten alle Diagramme im Bilder-Diagramme Ordner abspeichern und das </w:t>
       </w:r>
-      <w:proofErr w:type="spellStart"/>
-      <w:r>
-        <w:t>Powered</w:t>
-      </w:r>
-      <w:proofErr w:type="spellEnd"/>
-      <w:r>
-        <w:t xml:space="preserve"> </w:t>
-      </w:r>
-      <w:proofErr w:type="spellStart"/>
-      <w:r>
-        <w:t>by</w:t>
-      </w:r>
-      <w:proofErr w:type="spellEnd"/>
-      <w:r>
-        <w:t xml:space="preserve"> </w:t>
-      </w:r>
-      <w:proofErr w:type="spellStart"/>
-      <w:r>
-        <w:t>ytools</w:t>
-      </w:r>
-      <w:proofErr w:type="spellEnd"/>
-      <w:r>
-        <w:t xml:space="preserve"> entfernen</w:t>
+      <w:r>
+        <w:t>Powered by ytools entfernen</w:t>
       </w:r>
     </w:p>
   </w:comment>
@@ -16932,13 +17080,8 @@
       <w:r>
         <w:t xml:space="preserve">Begriffe (Methode, Variablen, </w:t>
       </w:r>
-      <w:proofErr w:type="gramStart"/>
-      <w:r>
-        <w:t>etc. )</w:t>
-      </w:r>
-      <w:proofErr w:type="gramEnd"/>
-      <w:r>
-        <w:t xml:space="preserve"> aus dem Quellcode in kursiver Schrift</w:t>
+      <w:r>
+        <w:t>etc. ) aus dem Quellcode in kursiver Schrift</w:t>
       </w:r>
     </w:p>
   </w:comment>
@@ -16960,13 +17103,8 @@
         <w:br/>
         <w:t xml:space="preserve">gibt es die zwei Methoden </w:t>
       </w:r>
-      <w:proofErr w:type="spellStart"/>
-      <w:r>
-        <w:t>importProject</w:t>
-      </w:r>
-      <w:proofErr w:type="spellEnd"/>
-      <w:r>
-        <w:t>, die beide die entsprechende Methode im Interface überladen.</w:t>
+      <w:r>
+        <w:t>importProject, die beide die entsprechende Methode im Interface überladen.</w:t>
       </w:r>
     </w:p>
   </w:comment>
@@ -16990,7 +17128,7 @@
 </file>
 
 <file path=word/commentsExtended.xml><?xml version="1.0" encoding="utf-8"?>
-<w15:commentsEx xmlns:wpc="http://schemas.microsoft.com/office/word/2010/wordprocessingCanvas" xmlns:cx="http://schemas.microsoft.com/office/drawing/2014/chartex" xmlns:cx1="http://schemas.microsoft.com/office/drawing/2015/9/8/chartex" xmlns:cx2="http://schemas.microsoft.com/office/drawing/2015/10/21/chartex" xmlns:cx3="http://schemas.microsoft.com/office/drawing/2016/5/9/chartex" xmlns:cx4="http://schemas.microsoft.com/office/drawing/2016/5/10/chartex" xmlns:cx5="http://schemas.microsoft.com/office/drawing/2016/5/11/chartex" xmlns:cx6="http://schemas.microsoft.com/office/drawing/2016/5/12/chartex" xmlns:cx7="http://schemas.microsoft.com/office/drawing/2016/5/13/chartex" xmlns:cx8="http://schemas.microsoft.com/office/drawing/2016/5/14/chartex" xmlns:mc="http://schemas.openxmlformats.org/markup-compatibility/2006" xmlns:aink="http://schemas.microsoft.com/office/drawing/2016/ink" xmlns:am3d="http://schemas.microsoft.com/office/drawing/2017/model3d" xmlns:o="urn:schemas-microsoft-com:office:office" xmlns:r="http://schemas.openxmlformats.org/officeDocument/2006/relationships" xmlns:m="http://schemas.openxmlformats.org/officeDocument/2006/math" xmlns:v="urn:schemas-microsoft-com:vml" xmlns:wp14="http://schemas.microsoft.com/office/word/2010/wordprocessingDrawing" xmlns:wp="http://schemas.openxmlformats.org/drawingml/2006/wordprocessingDrawing" xmlns:w10="urn:schemas-microsoft-com:office:word" xmlns:w="http://schemas.openxmlformats.org/wordprocessingml/2006/main" xmlns:w14="http://schemas.microsoft.com/office/word/2010/wordml" xmlns:w15="http://schemas.microsoft.com/office/word/2012/wordml" xmlns:w16cex="http://schemas.microsoft.com/office/word/2018/wordml/cex" xmlns:w16cid="http://schemas.microsoft.com/office/word/2016/wordml/cid" xmlns:w16="http://schemas.microsoft.com/office/word/2018/wordml" xmlns:w16se="http://schemas.microsoft.com/office/word/2015/wordml/symex" xmlns:wpg="http://schemas.microsoft.com/office/word/2010/wordprocessingGroup" xmlns:wpi="http://schemas.microsoft.com/office/word/2010/wordprocessingInk" xmlns:wne="http://schemas.microsoft.com/office/word/2006/wordml" xmlns:wps="http://schemas.microsoft.com/office/word/2010/wordprocessingShape" mc:Ignorable="w14 w15 w16se w16cid w16 w16cex wp14">
+<w15:commentsEx xmlns:wpc="http://schemas.microsoft.com/office/word/2010/wordprocessingCanvas" xmlns:cx="http://schemas.microsoft.com/office/drawing/2014/chartex" xmlns:cx1="http://schemas.microsoft.com/office/drawing/2015/9/8/chartex" xmlns:cx2="http://schemas.microsoft.com/office/drawing/2015/10/21/chartex" xmlns:cx3="http://schemas.microsoft.com/office/drawing/2016/5/9/chartex" xmlns:cx4="http://schemas.microsoft.com/office/drawing/2016/5/10/chartex" xmlns:cx5="http://schemas.microsoft.com/office/drawing/2016/5/11/chartex" xmlns:cx6="http://schemas.microsoft.com/office/drawing/2016/5/12/chartex" xmlns:cx7="http://schemas.microsoft.com/office/drawing/2016/5/13/chartex" xmlns:cx8="http://schemas.microsoft.com/office/drawing/2016/5/14/chartex" xmlns:mc="http://schemas.openxmlformats.org/markup-compatibility/2006" xmlns:aink="http://schemas.microsoft.com/office/drawing/2016/ink" xmlns:am3d="http://schemas.microsoft.com/office/drawing/2017/model3d" xmlns:o="urn:schemas-microsoft-com:office:office" xmlns:r="http://schemas.openxmlformats.org/officeDocument/2006/relationships" xmlns:m="http://schemas.openxmlformats.org/officeDocument/2006/math" xmlns:v="urn:schemas-microsoft-com:vml" xmlns:wp14="http://schemas.microsoft.com/office/word/2010/wordprocessingDrawing" xmlns:wp="http://schemas.openxmlformats.org/drawingml/2006/wordprocessingDrawing" xmlns:w10="urn:schemas-microsoft-com:office:word" xmlns:w="http://schemas.openxmlformats.org/wordprocessingml/2006/main" xmlns:w14="http://schemas.microsoft.com/office/word/2010/wordml" xmlns:w15="http://schemas.microsoft.com/office/word/2012/wordml" xmlns:w16cid="http://schemas.microsoft.com/office/word/2016/wordml/cid" xmlns:w16se="http://schemas.microsoft.com/office/word/2015/wordml/symex" xmlns:wpg="http://schemas.microsoft.com/office/word/2010/wordprocessingGroup" xmlns:wpi="http://schemas.microsoft.com/office/word/2010/wordprocessingInk" xmlns:wne="http://schemas.microsoft.com/office/word/2006/wordml" xmlns:wps="http://schemas.microsoft.com/office/word/2010/wordprocessingShape" mc:Ignorable="w14 w15 w16se w16cid wp14">
   <w15:commentEx w15:paraId="437909BB" w15:done="0"/>
   <w15:commentEx w15:paraId="477ACDF2" w15:done="0"/>
   <w15:commentEx w15:paraId="5E77A050" w15:done="0"/>
@@ -17037,7 +17175,7 @@
 </file>
 
 <file path=word/commentsIds.xml><?xml version="1.0" encoding="utf-8"?>
-<w16cid:commentsIds xmlns:wpc="http://schemas.microsoft.com/office/word/2010/wordprocessingCanvas" xmlns:cx="http://schemas.microsoft.com/office/drawing/2014/chartex" xmlns:cx1="http://schemas.microsoft.com/office/drawing/2015/9/8/chartex" xmlns:cx2="http://schemas.microsoft.com/office/drawing/2015/10/21/chartex" xmlns:cx3="http://schemas.microsoft.com/office/drawing/2016/5/9/chartex" xmlns:cx4="http://schemas.microsoft.com/office/drawing/2016/5/10/chartex" xmlns:cx5="http://schemas.microsoft.com/office/drawing/2016/5/11/chartex" xmlns:cx6="http://schemas.microsoft.com/office/drawing/2016/5/12/chartex" xmlns:cx7="http://schemas.microsoft.com/office/drawing/2016/5/13/chartex" xmlns:cx8="http://schemas.microsoft.com/office/drawing/2016/5/14/chartex" xmlns:mc="http://schemas.openxmlformats.org/markup-compatibility/2006" xmlns:aink="http://schemas.microsoft.com/office/drawing/2016/ink" xmlns:am3d="http://schemas.microsoft.com/office/drawing/2017/model3d" xmlns:o="urn:schemas-microsoft-com:office:office" xmlns:r="http://schemas.openxmlformats.org/officeDocument/2006/relationships" xmlns:m="http://schemas.openxmlformats.org/officeDocument/2006/math" xmlns:v="urn:schemas-microsoft-com:vml" xmlns:wp14="http://schemas.microsoft.com/office/word/2010/wordprocessingDrawing" xmlns:wp="http://schemas.openxmlformats.org/drawingml/2006/wordprocessingDrawing" xmlns:w10="urn:schemas-microsoft-com:office:word" xmlns:w="http://schemas.openxmlformats.org/wordprocessingml/2006/main" xmlns:w14="http://schemas.microsoft.com/office/word/2010/wordml" xmlns:w15="http://schemas.microsoft.com/office/word/2012/wordml" xmlns:w16cex="http://schemas.microsoft.com/office/word/2018/wordml/cex" xmlns:w16cid="http://schemas.microsoft.com/office/word/2016/wordml/cid" xmlns:w16="http://schemas.microsoft.com/office/word/2018/wordml" xmlns:w16se="http://schemas.microsoft.com/office/word/2015/wordml/symex" xmlns:wpg="http://schemas.microsoft.com/office/word/2010/wordprocessingGroup" xmlns:wpi="http://schemas.microsoft.com/office/word/2010/wordprocessingInk" xmlns:wne="http://schemas.microsoft.com/office/word/2006/wordml" xmlns:wps="http://schemas.microsoft.com/office/word/2010/wordprocessingShape" mc:Ignorable="w14 w15 w16se w16cid w16 w16cex wp14">
+<w16cid:commentsIds xmlns:wpc="http://schemas.microsoft.com/office/word/2010/wordprocessingCanvas" xmlns:cx="http://schemas.microsoft.com/office/drawing/2014/chartex" xmlns:cx1="http://schemas.microsoft.com/office/drawing/2015/9/8/chartex" xmlns:cx2="http://schemas.microsoft.com/office/drawing/2015/10/21/chartex" xmlns:cx3="http://schemas.microsoft.com/office/drawing/2016/5/9/chartex" xmlns:cx4="http://schemas.microsoft.com/office/drawing/2016/5/10/chartex" xmlns:cx5="http://schemas.microsoft.com/office/drawing/2016/5/11/chartex" xmlns:cx6="http://schemas.microsoft.com/office/drawing/2016/5/12/chartex" xmlns:cx7="http://schemas.microsoft.com/office/drawing/2016/5/13/chartex" xmlns:cx8="http://schemas.microsoft.com/office/drawing/2016/5/14/chartex" xmlns:mc="http://schemas.openxmlformats.org/markup-compatibility/2006" xmlns:aink="http://schemas.microsoft.com/office/drawing/2016/ink" xmlns:am3d="http://schemas.microsoft.com/office/drawing/2017/model3d" xmlns:o="urn:schemas-microsoft-com:office:office" xmlns:r="http://schemas.openxmlformats.org/officeDocument/2006/relationships" xmlns:m="http://schemas.openxmlformats.org/officeDocument/2006/math" xmlns:v="urn:schemas-microsoft-com:vml" xmlns:wp14="http://schemas.microsoft.com/office/word/2010/wordprocessingDrawing" xmlns:wp="http://schemas.openxmlformats.org/drawingml/2006/wordprocessingDrawing" xmlns:w10="urn:schemas-microsoft-com:office:word" xmlns:w="http://schemas.openxmlformats.org/wordprocessingml/2006/main" xmlns:w14="http://schemas.microsoft.com/office/word/2010/wordml" xmlns:w15="http://schemas.microsoft.com/office/word/2012/wordml" xmlns:w16cid="http://schemas.microsoft.com/office/word/2016/wordml/cid" xmlns:w16se="http://schemas.microsoft.com/office/word/2015/wordml/symex" xmlns:wpg="http://schemas.microsoft.com/office/word/2010/wordprocessingGroup" xmlns:wpi="http://schemas.microsoft.com/office/word/2010/wordprocessingInk" xmlns:wne="http://schemas.microsoft.com/office/word/2006/wordml" xmlns:wps="http://schemas.microsoft.com/office/word/2010/wordprocessingShape" mc:Ignorable="w14 w15 w16se w16cid wp14">
   <w16cid:commentId w16cid:paraId="437909BB" w16cid:durableId="229497B1"/>
   <w16cid:commentId w16cid:paraId="477ACDF2" w16cid:durableId="2294978F"/>
   <w16cid:commentId w16cid:paraId="5E77A050" w16cid:durableId="229497E1"/>
@@ -17061,7 +17199,7 @@
 </file>
 
 <file path=word/endnotes.xml><?xml version="1.0" encoding="utf-8"?>
-<w:endnotes xmlns:wpc="http://schemas.microsoft.com/office/word/2010/wordprocessingCanvas" xmlns:cx="http://schemas.microsoft.com/office/drawing/2014/chartex" xmlns:cx1="http://schemas.microsoft.com/office/drawing/2015/9/8/chartex" xmlns:cx2="http://schemas.microsoft.com/office/drawing/2015/10/21/chartex" xmlns:cx3="http://schemas.microsoft.com/office/drawing/2016/5/9/chartex" xmlns:cx4="http://schemas.microsoft.com/office/drawing/2016/5/10/chartex" xmlns:cx5="http://schemas.microsoft.com/office/drawing/2016/5/11/chartex" xmlns:cx6="http://schemas.microsoft.com/office/drawing/2016/5/12/chartex" xmlns:cx7="http://schemas.microsoft.com/office/drawing/2016/5/13/chartex" xmlns:cx8="http://schemas.microsoft.com/office/drawing/2016/5/14/chartex" xmlns:mc="http://schemas.openxmlformats.org/markup-compatibility/2006" xmlns:aink="http://schemas.microsoft.com/office/drawing/2016/ink" xmlns:am3d="http://schemas.microsoft.com/office/drawing/2017/model3d" xmlns:o="urn:schemas-microsoft-com:office:office" xmlns:r="http://schemas.openxmlformats.org/officeDocument/2006/relationships" xmlns:m="http://schemas.openxmlformats.org/officeDocument/2006/math" xmlns:v="urn:schemas-microsoft-com:vml" xmlns:wp14="http://schemas.microsoft.com/office/word/2010/wordprocessingDrawing" xmlns:wp="http://schemas.openxmlformats.org/drawingml/2006/wordprocessingDrawing" xmlns:w10="urn:schemas-microsoft-com:office:word" xmlns:w="http://schemas.openxmlformats.org/wordprocessingml/2006/main" xmlns:w14="http://schemas.microsoft.com/office/word/2010/wordml" xmlns:w15="http://schemas.microsoft.com/office/word/2012/wordml" xmlns:w16cex="http://schemas.microsoft.com/office/word/2018/wordml/cex" xmlns:w16cid="http://schemas.microsoft.com/office/word/2016/wordml/cid" xmlns:w16="http://schemas.microsoft.com/office/word/2018/wordml" xmlns:w16se="http://schemas.microsoft.com/office/word/2015/wordml/symex" xmlns:wpg="http://schemas.microsoft.com/office/word/2010/wordprocessingGroup" xmlns:wpi="http://schemas.microsoft.com/office/word/2010/wordprocessingInk" xmlns:wne="http://schemas.microsoft.com/office/word/2006/wordml" xmlns:wps="http://schemas.microsoft.com/office/word/2010/wordprocessingShape" mc:Ignorable="w14 w15 w16se w16cid w16 w16cex wp14">
+<w:endnotes xmlns:wpc="http://schemas.microsoft.com/office/word/2010/wordprocessingCanvas" xmlns:cx="http://schemas.microsoft.com/office/drawing/2014/chartex" xmlns:cx1="http://schemas.microsoft.com/office/drawing/2015/9/8/chartex" xmlns:cx2="http://schemas.microsoft.com/office/drawing/2015/10/21/chartex" xmlns:cx3="http://schemas.microsoft.com/office/drawing/2016/5/9/chartex" xmlns:cx4="http://schemas.microsoft.com/office/drawing/2016/5/10/chartex" xmlns:cx5="http://schemas.microsoft.com/office/drawing/2016/5/11/chartex" xmlns:cx6="http://schemas.microsoft.com/office/drawing/2016/5/12/chartex" xmlns:cx7="http://schemas.microsoft.com/office/drawing/2016/5/13/chartex" xmlns:cx8="http://schemas.microsoft.com/office/drawing/2016/5/14/chartex" xmlns:mc="http://schemas.openxmlformats.org/markup-compatibility/2006" xmlns:aink="http://schemas.microsoft.com/office/drawing/2016/ink" xmlns:am3d="http://schemas.microsoft.com/office/drawing/2017/model3d" xmlns:o="urn:schemas-microsoft-com:office:office" xmlns:r="http://schemas.openxmlformats.org/officeDocument/2006/relationships" xmlns:m="http://schemas.openxmlformats.org/officeDocument/2006/math" xmlns:v="urn:schemas-microsoft-com:vml" xmlns:wp14="http://schemas.microsoft.com/office/word/2010/wordprocessingDrawing" xmlns:wp="http://schemas.openxmlformats.org/drawingml/2006/wordprocessingDrawing" xmlns:w10="urn:schemas-microsoft-com:office:word" xmlns:w="http://schemas.openxmlformats.org/wordprocessingml/2006/main" xmlns:w14="http://schemas.microsoft.com/office/word/2010/wordml" xmlns:w15="http://schemas.microsoft.com/office/word/2012/wordml" xmlns:w16cid="http://schemas.microsoft.com/office/word/2016/wordml/cid" xmlns:w16se="http://schemas.microsoft.com/office/word/2015/wordml/symex" xmlns:wpg="http://schemas.microsoft.com/office/word/2010/wordprocessingGroup" xmlns:wpi="http://schemas.microsoft.com/office/word/2010/wordprocessingInk" xmlns:wne="http://schemas.microsoft.com/office/word/2006/wordml" xmlns:wps="http://schemas.microsoft.com/office/word/2010/wordprocessingShape" mc:Ignorable="w14 w15 w16se w16cid wp14">
   <w:endnote w:type="separator" w:id="-1">
     <w:p>
       <w:pPr>
@@ -17093,7 +17231,7 @@
 </file>
 
 <file path=word/footer1.xml><?xml version="1.0" encoding="utf-8"?>
-<w:ftr xmlns:wpc="http://schemas.microsoft.com/office/word/2010/wordprocessingCanvas" xmlns:cx="http://schemas.microsoft.com/office/drawing/2014/chartex" xmlns:cx1="http://schemas.microsoft.com/office/drawing/2015/9/8/chartex" xmlns:cx2="http://schemas.microsoft.com/office/drawing/2015/10/21/chartex" xmlns:cx3="http://schemas.microsoft.com/office/drawing/2016/5/9/chartex" xmlns:cx4="http://schemas.microsoft.com/office/drawing/2016/5/10/chartex" xmlns:cx5="http://schemas.microsoft.com/office/drawing/2016/5/11/chartex" xmlns:cx6="http://schemas.microsoft.com/office/drawing/2016/5/12/chartex" xmlns:cx7="http://schemas.microsoft.com/office/drawing/2016/5/13/chartex" xmlns:cx8="http://schemas.microsoft.com/office/drawing/2016/5/14/chartex" xmlns:mc="http://schemas.openxmlformats.org/markup-compatibility/2006" xmlns:aink="http://schemas.microsoft.com/office/drawing/2016/ink" xmlns:am3d="http://schemas.microsoft.com/office/drawing/2017/model3d" xmlns:o="urn:schemas-microsoft-com:office:office" xmlns:r="http://schemas.openxmlformats.org/officeDocument/2006/relationships" xmlns:m="http://schemas.openxmlformats.org/officeDocument/2006/math" xmlns:v="urn:schemas-microsoft-com:vml" xmlns:wp14="http://schemas.microsoft.com/office/word/2010/wordprocessingDrawing" xmlns:wp="http://schemas.openxmlformats.org/drawingml/2006/wordprocessingDrawing" xmlns:w10="urn:schemas-microsoft-com:office:word" xmlns:w="http://schemas.openxmlformats.org/wordprocessingml/2006/main" xmlns:w14="http://schemas.microsoft.com/office/word/2010/wordml" xmlns:w15="http://schemas.microsoft.com/office/word/2012/wordml" xmlns:w16cex="http://schemas.microsoft.com/office/word/2018/wordml/cex" xmlns:w16cid="http://schemas.microsoft.com/office/word/2016/wordml/cid" xmlns:w16="http://schemas.microsoft.com/office/word/2018/wordml" xmlns:w16se="http://schemas.microsoft.com/office/word/2015/wordml/symex" xmlns:wpg="http://schemas.microsoft.com/office/word/2010/wordprocessingGroup" xmlns:wpi="http://schemas.microsoft.com/office/word/2010/wordprocessingInk" xmlns:wne="http://schemas.microsoft.com/office/word/2006/wordml" xmlns:wps="http://schemas.microsoft.com/office/word/2010/wordprocessingShape" mc:Ignorable="w14 w15 w16se w16cid w16 w16cex wp14">
+<w:ftr xmlns:wpc="http://schemas.microsoft.com/office/word/2010/wordprocessingCanvas" xmlns:cx="http://schemas.microsoft.com/office/drawing/2014/chartex" xmlns:cx1="http://schemas.microsoft.com/office/drawing/2015/9/8/chartex" xmlns:cx2="http://schemas.microsoft.com/office/drawing/2015/10/21/chartex" xmlns:cx3="http://schemas.microsoft.com/office/drawing/2016/5/9/chartex" xmlns:cx4="http://schemas.microsoft.com/office/drawing/2016/5/10/chartex" xmlns:cx5="http://schemas.microsoft.com/office/drawing/2016/5/11/chartex" xmlns:cx6="http://schemas.microsoft.com/office/drawing/2016/5/12/chartex" xmlns:cx7="http://schemas.microsoft.com/office/drawing/2016/5/13/chartex" xmlns:cx8="http://schemas.microsoft.com/office/drawing/2016/5/14/chartex" xmlns:mc="http://schemas.openxmlformats.org/markup-compatibility/2006" xmlns:aink="http://schemas.microsoft.com/office/drawing/2016/ink" xmlns:am3d="http://schemas.microsoft.com/office/drawing/2017/model3d" xmlns:o="urn:schemas-microsoft-com:office:office" xmlns:r="http://schemas.openxmlformats.org/officeDocument/2006/relationships" xmlns:m="http://schemas.openxmlformats.org/officeDocument/2006/math" xmlns:v="urn:schemas-microsoft-com:vml" xmlns:wp14="http://schemas.microsoft.com/office/word/2010/wordprocessingDrawing" xmlns:wp="http://schemas.openxmlformats.org/drawingml/2006/wordprocessingDrawing" xmlns:w10="urn:schemas-microsoft-com:office:word" xmlns:w="http://schemas.openxmlformats.org/wordprocessingml/2006/main" xmlns:w14="http://schemas.microsoft.com/office/word/2010/wordml" xmlns:w15="http://schemas.microsoft.com/office/word/2012/wordml" xmlns:w16cid="http://schemas.microsoft.com/office/word/2016/wordml/cid" xmlns:w16se="http://schemas.microsoft.com/office/word/2015/wordml/symex" xmlns:wpg="http://schemas.microsoft.com/office/word/2010/wordprocessingGroup" xmlns:wpi="http://schemas.microsoft.com/office/word/2010/wordprocessingInk" xmlns:wne="http://schemas.microsoft.com/office/word/2006/wordml" xmlns:wps="http://schemas.microsoft.com/office/word/2010/wordprocessingShape" mc:Ignorable="w14 w15 w16se w16cid wp14">
   <w:sdt>
     <w:sdtPr>
       <w:id w:val="-914618510"/>
@@ -17139,7 +17277,7 @@
 </file>
 
 <file path=word/footnotes.xml><?xml version="1.0" encoding="utf-8"?>
-<w:footnotes xmlns:wpc="http://schemas.microsoft.com/office/word/2010/wordprocessingCanvas" xmlns:cx="http://schemas.microsoft.com/office/drawing/2014/chartex" xmlns:cx1="http://schemas.microsoft.com/office/drawing/2015/9/8/chartex" xmlns:cx2="http://schemas.microsoft.com/office/drawing/2015/10/21/chartex" xmlns:cx3="http://schemas.microsoft.com/office/drawing/2016/5/9/chartex" xmlns:cx4="http://schemas.microsoft.com/office/drawing/2016/5/10/chartex" xmlns:cx5="http://schemas.microsoft.com/office/drawing/2016/5/11/chartex" xmlns:cx6="http://schemas.microsoft.com/office/drawing/2016/5/12/chartex" xmlns:cx7="http://schemas.microsoft.com/office/drawing/2016/5/13/chartex" xmlns:cx8="http://schemas.microsoft.com/office/drawing/2016/5/14/chartex" xmlns:mc="http://schemas.openxmlformats.org/markup-compatibility/2006" xmlns:aink="http://schemas.microsoft.com/office/drawing/2016/ink" xmlns:am3d="http://schemas.microsoft.com/office/drawing/2017/model3d" xmlns:o="urn:schemas-microsoft-com:office:office" xmlns:r="http://schemas.openxmlformats.org/officeDocument/2006/relationships" xmlns:m="http://schemas.openxmlformats.org/officeDocument/2006/math" xmlns:v="urn:schemas-microsoft-com:vml" xmlns:wp14="http://schemas.microsoft.com/office/word/2010/wordprocessingDrawing" xmlns:wp="http://schemas.openxmlformats.org/drawingml/2006/wordprocessingDrawing" xmlns:w10="urn:schemas-microsoft-com:office:word" xmlns:w="http://schemas.openxmlformats.org/wordprocessingml/2006/main" xmlns:w14="http://schemas.microsoft.com/office/word/2010/wordml" xmlns:w15="http://schemas.microsoft.com/office/word/2012/wordml" xmlns:w16cex="http://schemas.microsoft.com/office/word/2018/wordml/cex" xmlns:w16cid="http://schemas.microsoft.com/office/word/2016/wordml/cid" xmlns:w16="http://schemas.microsoft.com/office/word/2018/wordml" xmlns:w16se="http://schemas.microsoft.com/office/word/2015/wordml/symex" xmlns:wpg="http://schemas.microsoft.com/office/word/2010/wordprocessingGroup" xmlns:wpi="http://schemas.microsoft.com/office/word/2010/wordprocessingInk" xmlns:wne="http://schemas.microsoft.com/office/word/2006/wordml" xmlns:wps="http://schemas.microsoft.com/office/word/2010/wordprocessingShape" mc:Ignorable="w14 w15 w16se w16cid w16 w16cex wp14">
+<w:footnotes xmlns:wpc="http://schemas.microsoft.com/office/word/2010/wordprocessingCanvas" xmlns:cx="http://schemas.microsoft.com/office/drawing/2014/chartex" xmlns:cx1="http://schemas.microsoft.com/office/drawing/2015/9/8/chartex" xmlns:cx2="http://schemas.microsoft.com/office/drawing/2015/10/21/chartex" xmlns:cx3="http://schemas.microsoft.com/office/drawing/2016/5/9/chartex" xmlns:cx4="http://schemas.microsoft.com/office/drawing/2016/5/10/chartex" xmlns:cx5="http://schemas.microsoft.com/office/drawing/2016/5/11/chartex" xmlns:cx6="http://schemas.microsoft.com/office/drawing/2016/5/12/chartex" xmlns:cx7="http://schemas.microsoft.com/office/drawing/2016/5/13/chartex" xmlns:cx8="http://schemas.microsoft.com/office/drawing/2016/5/14/chartex" xmlns:mc="http://schemas.openxmlformats.org/markup-compatibility/2006" xmlns:aink="http://schemas.microsoft.com/office/drawing/2016/ink" xmlns:am3d="http://schemas.microsoft.com/office/drawing/2017/model3d" xmlns:o="urn:schemas-microsoft-com:office:office" xmlns:r="http://schemas.openxmlformats.org/officeDocument/2006/relationships" xmlns:m="http://schemas.openxmlformats.org/officeDocument/2006/math" xmlns:v="urn:schemas-microsoft-com:vml" xmlns:wp14="http://schemas.microsoft.com/office/word/2010/wordprocessingDrawing" xmlns:wp="http://schemas.openxmlformats.org/drawingml/2006/wordprocessingDrawing" xmlns:w10="urn:schemas-microsoft-com:office:word" xmlns:w="http://schemas.openxmlformats.org/wordprocessingml/2006/main" xmlns:w14="http://schemas.microsoft.com/office/word/2010/wordml" xmlns:w15="http://schemas.microsoft.com/office/word/2012/wordml" xmlns:w16cid="http://schemas.microsoft.com/office/word/2016/wordml/cid" xmlns:w16se="http://schemas.microsoft.com/office/word/2015/wordml/symex" xmlns:wpg="http://schemas.microsoft.com/office/word/2010/wordprocessingGroup" xmlns:wpi="http://schemas.microsoft.com/office/word/2010/wordprocessingInk" xmlns:wne="http://schemas.microsoft.com/office/word/2006/wordml" xmlns:wps="http://schemas.microsoft.com/office/word/2010/wordprocessingShape" mc:Ignorable="w14 w15 w16se w16cid wp14">
   <w:footnote w:type="separator" w:id="-1">
     <w:p>
       <w:pPr>
@@ -17171,7 +17309,7 @@
 </file>
 
 <file path=word/header1.xml><?xml version="1.0" encoding="utf-8"?>
-<w:hdr xmlns:wpc="http://schemas.microsoft.com/office/word/2010/wordprocessingCanvas" xmlns:cx="http://schemas.microsoft.com/office/drawing/2014/chartex" xmlns:cx1="http://schemas.microsoft.com/office/drawing/2015/9/8/chartex" xmlns:cx2="http://schemas.microsoft.com/office/drawing/2015/10/21/chartex" xmlns:cx3="http://schemas.microsoft.com/office/drawing/2016/5/9/chartex" xmlns:cx4="http://schemas.microsoft.com/office/drawing/2016/5/10/chartex" xmlns:cx5="http://schemas.microsoft.com/office/drawing/2016/5/11/chartex" xmlns:cx6="http://schemas.microsoft.com/office/drawing/2016/5/12/chartex" xmlns:cx7="http://schemas.microsoft.com/office/drawing/2016/5/13/chartex" xmlns:cx8="http://schemas.microsoft.com/office/drawing/2016/5/14/chartex" xmlns:mc="http://schemas.openxmlformats.org/markup-compatibility/2006" xmlns:aink="http://schemas.microsoft.com/office/drawing/2016/ink" xmlns:am3d="http://schemas.microsoft.com/office/drawing/2017/model3d" xmlns:o="urn:schemas-microsoft-com:office:office" xmlns:r="http://schemas.openxmlformats.org/officeDocument/2006/relationships" xmlns:m="http://schemas.openxmlformats.org/officeDocument/2006/math" xmlns:v="urn:schemas-microsoft-com:vml" xmlns:wp14="http://schemas.microsoft.com/office/word/2010/wordprocessingDrawing" xmlns:wp="http://schemas.openxmlformats.org/drawingml/2006/wordprocessingDrawing" xmlns:w10="urn:schemas-microsoft-com:office:word" xmlns:w="http://schemas.openxmlformats.org/wordprocessingml/2006/main" xmlns:w14="http://schemas.microsoft.com/office/word/2010/wordml" xmlns:w15="http://schemas.microsoft.com/office/word/2012/wordml" xmlns:w16cex="http://schemas.microsoft.com/office/word/2018/wordml/cex" xmlns:w16cid="http://schemas.microsoft.com/office/word/2016/wordml/cid" xmlns:w16="http://schemas.microsoft.com/office/word/2018/wordml" xmlns:w16se="http://schemas.microsoft.com/office/word/2015/wordml/symex" xmlns:wpg="http://schemas.microsoft.com/office/word/2010/wordprocessingGroup" xmlns:wpi="http://schemas.microsoft.com/office/word/2010/wordprocessingInk" xmlns:wne="http://schemas.microsoft.com/office/word/2006/wordml" xmlns:wps="http://schemas.microsoft.com/office/word/2010/wordprocessingShape" mc:Ignorable="w14 w15 w16se w16cid w16 w16cex wp14">
+<w:hdr xmlns:wpc="http://schemas.microsoft.com/office/word/2010/wordprocessingCanvas" xmlns:cx="http://schemas.microsoft.com/office/drawing/2014/chartex" xmlns:cx1="http://schemas.microsoft.com/office/drawing/2015/9/8/chartex" xmlns:cx2="http://schemas.microsoft.com/office/drawing/2015/10/21/chartex" xmlns:cx3="http://schemas.microsoft.com/office/drawing/2016/5/9/chartex" xmlns:cx4="http://schemas.microsoft.com/office/drawing/2016/5/10/chartex" xmlns:cx5="http://schemas.microsoft.com/office/drawing/2016/5/11/chartex" xmlns:cx6="http://schemas.microsoft.com/office/drawing/2016/5/12/chartex" xmlns:cx7="http://schemas.microsoft.com/office/drawing/2016/5/13/chartex" xmlns:cx8="http://schemas.microsoft.com/office/drawing/2016/5/14/chartex" xmlns:mc="http://schemas.openxmlformats.org/markup-compatibility/2006" xmlns:aink="http://schemas.microsoft.com/office/drawing/2016/ink" xmlns:am3d="http://schemas.microsoft.com/office/drawing/2017/model3d" xmlns:o="urn:schemas-microsoft-com:office:office" xmlns:r="http://schemas.openxmlformats.org/officeDocument/2006/relationships" xmlns:m="http://schemas.openxmlformats.org/officeDocument/2006/math" xmlns:v="urn:schemas-microsoft-com:vml" xmlns:wp14="http://schemas.microsoft.com/office/word/2010/wordprocessingDrawing" xmlns:wp="http://schemas.openxmlformats.org/drawingml/2006/wordprocessingDrawing" xmlns:w10="urn:schemas-microsoft-com:office:word" xmlns:w="http://schemas.openxmlformats.org/wordprocessingml/2006/main" xmlns:w14="http://schemas.microsoft.com/office/word/2010/wordml" xmlns:w15="http://schemas.microsoft.com/office/word/2012/wordml" xmlns:w16cid="http://schemas.microsoft.com/office/word/2016/wordml/cid" xmlns:w16se="http://schemas.microsoft.com/office/word/2015/wordml/symex" xmlns:wpg="http://schemas.microsoft.com/office/word/2010/wordprocessingGroup" xmlns:wpi="http://schemas.microsoft.com/office/word/2010/wordprocessingInk" xmlns:wne="http://schemas.microsoft.com/office/word/2006/wordml" xmlns:wps="http://schemas.microsoft.com/office/word/2010/wordprocessingShape" mc:Ignorable="w14 w15 w16se w16cid wp14">
   <w:p>
     <w:pPr>
       <w:pStyle w:val="Kopfzeile"/>
@@ -17264,7 +17402,7 @@
 </file>
 
 <file path=word/numbering.xml><?xml version="1.0" encoding="utf-8"?>
-<w:numbering xmlns:wpc="http://schemas.microsoft.com/office/word/2010/wordprocessingCanvas" xmlns:cx="http://schemas.microsoft.com/office/drawing/2014/chartex" xmlns:cx1="http://schemas.microsoft.com/office/drawing/2015/9/8/chartex" xmlns:cx2="http://schemas.microsoft.com/office/drawing/2015/10/21/chartex" xmlns:cx3="http://schemas.microsoft.com/office/drawing/2016/5/9/chartex" xmlns:cx4="http://schemas.microsoft.com/office/drawing/2016/5/10/chartex" xmlns:cx5="http://schemas.microsoft.com/office/drawing/2016/5/11/chartex" xmlns:cx6="http://schemas.microsoft.com/office/drawing/2016/5/12/chartex" xmlns:cx7="http://schemas.microsoft.com/office/drawing/2016/5/13/chartex" xmlns:cx8="http://schemas.microsoft.com/office/drawing/2016/5/14/chartex" xmlns:mc="http://schemas.openxmlformats.org/markup-compatibility/2006" xmlns:aink="http://schemas.microsoft.com/office/drawing/2016/ink" xmlns:am3d="http://schemas.microsoft.com/office/drawing/2017/model3d" xmlns:o="urn:schemas-microsoft-com:office:office" xmlns:r="http://schemas.openxmlformats.org/officeDocument/2006/relationships" xmlns:m="http://schemas.openxmlformats.org/officeDocument/2006/math" xmlns:v="urn:schemas-microsoft-com:vml" xmlns:wp14="http://schemas.microsoft.com/office/word/2010/wordprocessingDrawing" xmlns:wp="http://schemas.openxmlformats.org/drawingml/2006/wordprocessingDrawing" xmlns:w10="urn:schemas-microsoft-com:office:word" xmlns:w="http://schemas.openxmlformats.org/wordprocessingml/2006/main" xmlns:w14="http://schemas.microsoft.com/office/word/2010/wordml" xmlns:w15="http://schemas.microsoft.com/office/word/2012/wordml" xmlns:w16cex="http://schemas.microsoft.com/office/word/2018/wordml/cex" xmlns:w16cid="http://schemas.microsoft.com/office/word/2016/wordml/cid" xmlns:w16="http://schemas.microsoft.com/office/word/2018/wordml" xmlns:w16se="http://schemas.microsoft.com/office/word/2015/wordml/symex" xmlns:wpg="http://schemas.microsoft.com/office/word/2010/wordprocessingGroup" xmlns:wpi="http://schemas.microsoft.com/office/word/2010/wordprocessingInk" xmlns:wne="http://schemas.microsoft.com/office/word/2006/wordml" xmlns:wps="http://schemas.microsoft.com/office/word/2010/wordprocessingShape" mc:Ignorable="w14 w15 w16se w16cid w16 w16cex wp14">
+<w:numbering xmlns:wpc="http://schemas.microsoft.com/office/word/2010/wordprocessingCanvas" xmlns:cx="http://schemas.microsoft.com/office/drawing/2014/chartex" xmlns:cx1="http://schemas.microsoft.com/office/drawing/2015/9/8/chartex" xmlns:cx2="http://schemas.microsoft.com/office/drawing/2015/10/21/chartex" xmlns:cx3="http://schemas.microsoft.com/office/drawing/2016/5/9/chartex" xmlns:cx4="http://schemas.microsoft.com/office/drawing/2016/5/10/chartex" xmlns:cx5="http://schemas.microsoft.com/office/drawing/2016/5/11/chartex" xmlns:cx6="http://schemas.microsoft.com/office/drawing/2016/5/12/chartex" xmlns:cx7="http://schemas.microsoft.com/office/drawing/2016/5/13/chartex" xmlns:cx8="http://schemas.microsoft.com/office/drawing/2016/5/14/chartex" xmlns:mc="http://schemas.openxmlformats.org/markup-compatibility/2006" xmlns:aink="http://schemas.microsoft.com/office/drawing/2016/ink" xmlns:am3d="http://schemas.microsoft.com/office/drawing/2017/model3d" xmlns:o="urn:schemas-microsoft-com:office:office" xmlns:r="http://schemas.openxmlformats.org/officeDocument/2006/relationships" xmlns:m="http://schemas.openxmlformats.org/officeDocument/2006/math" xmlns:v="urn:schemas-microsoft-com:vml" xmlns:wp14="http://schemas.microsoft.com/office/word/2010/wordprocessingDrawing" xmlns:wp="http://schemas.openxmlformats.org/drawingml/2006/wordprocessingDrawing" xmlns:w10="urn:schemas-microsoft-com:office:word" xmlns:w="http://schemas.openxmlformats.org/wordprocessingml/2006/main" xmlns:w14="http://schemas.microsoft.com/office/word/2010/wordml" xmlns:w15="http://schemas.microsoft.com/office/word/2012/wordml" xmlns:w16cid="http://schemas.microsoft.com/office/word/2016/wordml/cid" xmlns:w16se="http://schemas.microsoft.com/office/word/2015/wordml/symex" xmlns:wpg="http://schemas.microsoft.com/office/word/2010/wordprocessingGroup" xmlns:wpi="http://schemas.microsoft.com/office/word/2010/wordprocessingInk" xmlns:wne="http://schemas.microsoft.com/office/word/2006/wordml" xmlns:wps="http://schemas.microsoft.com/office/word/2010/wordprocessingShape" mc:Ignorable="w14 w15 w16se w16cid wp14">
   <w:abstractNum w:abstractNumId="0" w15:restartNumberingAfterBreak="0">
     <w:nsid w:val="FFFFFF89"/>
     <w:multiLevelType w:val="singleLevel"/>
@@ -19937,7 +20075,7 @@
 </file>
 
 <file path=word/people.xml><?xml version="1.0" encoding="utf-8"?>
-<w15:people xmlns:wpc="http://schemas.microsoft.com/office/word/2010/wordprocessingCanvas" xmlns:cx="http://schemas.microsoft.com/office/drawing/2014/chartex" xmlns:cx1="http://schemas.microsoft.com/office/drawing/2015/9/8/chartex" xmlns:cx2="http://schemas.microsoft.com/office/drawing/2015/10/21/chartex" xmlns:cx3="http://schemas.microsoft.com/office/drawing/2016/5/9/chartex" xmlns:cx4="http://schemas.microsoft.com/office/drawing/2016/5/10/chartex" xmlns:cx5="http://schemas.microsoft.com/office/drawing/2016/5/11/chartex" xmlns:cx6="http://schemas.microsoft.com/office/drawing/2016/5/12/chartex" xmlns:cx7="http://schemas.microsoft.com/office/drawing/2016/5/13/chartex" xmlns:cx8="http://schemas.microsoft.com/office/drawing/2016/5/14/chartex" xmlns:mc="http://schemas.openxmlformats.org/markup-compatibility/2006" xmlns:aink="http://schemas.microsoft.com/office/drawing/2016/ink" xmlns:am3d="http://schemas.microsoft.com/office/drawing/2017/model3d" xmlns:o="urn:schemas-microsoft-com:office:office" xmlns:r="http://schemas.openxmlformats.org/officeDocument/2006/relationships" xmlns:m="http://schemas.openxmlformats.org/officeDocument/2006/math" xmlns:v="urn:schemas-microsoft-com:vml" xmlns:wp14="http://schemas.microsoft.com/office/word/2010/wordprocessingDrawing" xmlns:wp="http://schemas.openxmlformats.org/drawingml/2006/wordprocessingDrawing" xmlns:w10="urn:schemas-microsoft-com:office:word" xmlns:w="http://schemas.openxmlformats.org/wordprocessingml/2006/main" xmlns:w14="http://schemas.microsoft.com/office/word/2010/wordml" xmlns:w15="http://schemas.microsoft.com/office/word/2012/wordml" xmlns:w16cex="http://schemas.microsoft.com/office/word/2018/wordml/cex" xmlns:w16cid="http://schemas.microsoft.com/office/word/2016/wordml/cid" xmlns:w16="http://schemas.microsoft.com/office/word/2018/wordml" xmlns:w16se="http://schemas.microsoft.com/office/word/2015/wordml/symex" xmlns:wpg="http://schemas.microsoft.com/office/word/2010/wordprocessingGroup" xmlns:wpi="http://schemas.microsoft.com/office/word/2010/wordprocessingInk" xmlns:wne="http://schemas.microsoft.com/office/word/2006/wordml" xmlns:wps="http://schemas.microsoft.com/office/word/2010/wordprocessingShape" mc:Ignorable="w14 w15 w16se w16cid w16 w16cex wp14">
+<w15:people xmlns:wpc="http://schemas.microsoft.com/office/word/2010/wordprocessingCanvas" xmlns:cx="http://schemas.microsoft.com/office/drawing/2014/chartex" xmlns:cx1="http://schemas.microsoft.com/office/drawing/2015/9/8/chartex" xmlns:cx2="http://schemas.microsoft.com/office/drawing/2015/10/21/chartex" xmlns:cx3="http://schemas.microsoft.com/office/drawing/2016/5/9/chartex" xmlns:cx4="http://schemas.microsoft.com/office/drawing/2016/5/10/chartex" xmlns:cx5="http://schemas.microsoft.com/office/drawing/2016/5/11/chartex" xmlns:cx6="http://schemas.microsoft.com/office/drawing/2016/5/12/chartex" xmlns:cx7="http://schemas.microsoft.com/office/drawing/2016/5/13/chartex" xmlns:cx8="http://schemas.microsoft.com/office/drawing/2016/5/14/chartex" xmlns:mc="http://schemas.openxmlformats.org/markup-compatibility/2006" xmlns:aink="http://schemas.microsoft.com/office/drawing/2016/ink" xmlns:am3d="http://schemas.microsoft.com/office/drawing/2017/model3d" xmlns:o="urn:schemas-microsoft-com:office:office" xmlns:r="http://schemas.openxmlformats.org/officeDocument/2006/relationships" xmlns:m="http://schemas.openxmlformats.org/officeDocument/2006/math" xmlns:v="urn:schemas-microsoft-com:vml" xmlns:wp14="http://schemas.microsoft.com/office/word/2010/wordprocessingDrawing" xmlns:wp="http://schemas.openxmlformats.org/drawingml/2006/wordprocessingDrawing" xmlns:w10="urn:schemas-microsoft-com:office:word" xmlns:w="http://schemas.openxmlformats.org/wordprocessingml/2006/main" xmlns:w14="http://schemas.microsoft.com/office/word/2010/wordml" xmlns:w15="http://schemas.microsoft.com/office/word/2012/wordml" xmlns:w16cid="http://schemas.microsoft.com/office/word/2016/wordml/cid" xmlns:w16se="http://schemas.microsoft.com/office/word/2015/wordml/symex" xmlns:wpg="http://schemas.microsoft.com/office/word/2010/wordprocessingGroup" xmlns:wpi="http://schemas.microsoft.com/office/word/2010/wordprocessingInk" xmlns:wne="http://schemas.microsoft.com/office/word/2006/wordml" xmlns:wps="http://schemas.microsoft.com/office/word/2010/wordprocessingShape" mc:Ignorable="w14 w15 w16se w16cid wp14">
   <w15:person w15:author="Schiffel Florian (inf18235)">
     <w15:presenceInfo w15:providerId="AD" w15:userId="S::inf18235@lehre.dhbw-stuttgart.de::3139ea01-bf99-4452-a14a-5022aa10085f"/>
   </w15:person>
@@ -19945,7 +20083,7 @@
 </file>
 
 <file path=word/styles.xml><?xml version="1.0" encoding="utf-8"?>
-<w:styles xmlns:mc="http://schemas.openxmlformats.org/markup-compatibility/2006" xmlns:r="http://schemas.openxmlformats.org/officeDocument/2006/relationships" xmlns:w="http://schemas.openxmlformats.org/wordprocessingml/2006/main" xmlns:w14="http://schemas.microsoft.com/office/word/2010/wordml" xmlns:w15="http://schemas.microsoft.com/office/word/2012/wordml" xmlns:w16cex="http://schemas.microsoft.com/office/word/2018/wordml/cex" xmlns:w16cid="http://schemas.microsoft.com/office/word/2016/wordml/cid" xmlns:w16="http://schemas.microsoft.com/office/word/2018/wordml" xmlns:w16se="http://schemas.microsoft.com/office/word/2015/wordml/symex" mc:Ignorable="w14 w15 w16se w16cid w16 w16cex">
+<w:styles xmlns:mc="http://schemas.openxmlformats.org/markup-compatibility/2006" xmlns:r="http://schemas.openxmlformats.org/officeDocument/2006/relationships" xmlns:w="http://schemas.openxmlformats.org/wordprocessingml/2006/main" xmlns:w14="http://schemas.microsoft.com/office/word/2010/wordml" xmlns:w15="http://schemas.microsoft.com/office/word/2012/wordml" xmlns:w16cid="http://schemas.microsoft.com/office/word/2016/wordml/cid" xmlns:w16se="http://schemas.microsoft.com/office/word/2015/wordml/symex" mc:Ignorable="w14 w15 w16se w16cid">
   <w:docDefaults>
     <w:rPrDefault>
       <w:rPr>
@@ -19961,7 +20099,7 @@
       </w:pPr>
     </w:pPrDefault>
   </w:docDefaults>
-  <w:latentStyles w:defLockedState="0" w:defUIPriority="99" w:defSemiHidden="0" w:defUnhideWhenUsed="0" w:defQFormat="0" w:count="376">
+  <w:latentStyles w:defLockedState="0" w:defUIPriority="99" w:defSemiHidden="0" w:defUnhideWhenUsed="0" w:defQFormat="0" w:count="377">
     <w:lsdException w:name="Normal" w:uiPriority="0" w:qFormat="1"/>
     <w:lsdException w:name="heading 1" w:uiPriority="9" w:qFormat="1"/>
     <w:lsdException w:name="heading 2" w:semiHidden="1" w:uiPriority="9" w:unhideWhenUsed="1" w:qFormat="1"/>
@@ -20067,7 +20205,6 @@
     <w:lsdException w:name="HTML Sample" w:semiHidden="1" w:unhideWhenUsed="1"/>
     <w:lsdException w:name="HTML Typewriter" w:semiHidden="1" w:unhideWhenUsed="1"/>
     <w:lsdException w:name="HTML Variable" w:semiHidden="1" w:unhideWhenUsed="1"/>
-    <w:lsdException w:name="Normal Table" w:semiHidden="1" w:unhideWhenUsed="1"/>
     <w:lsdException w:name="annotation subject" w:semiHidden="1" w:unhideWhenUsed="1"/>
     <w:lsdException w:name="No List" w:semiHidden="1" w:unhideWhenUsed="1"/>
     <w:lsdException w:name="Outline List 1" w:semiHidden="1" w:unhideWhenUsed="1"/>
@@ -20114,10 +20251,8 @@
     <w:lsdException w:name="Table Subtle 2" w:semiHidden="1" w:unhideWhenUsed="1"/>
     <w:lsdException w:name="Table Web 1" w:semiHidden="1" w:unhideWhenUsed="1"/>
     <w:lsdException w:name="Table Web 2" w:semiHidden="1" w:unhideWhenUsed="1"/>
-    <w:lsdException w:name="Table Web 3" w:semiHidden="1" w:unhideWhenUsed="1"/>
     <w:lsdException w:name="Balloon Text" w:semiHidden="1" w:unhideWhenUsed="1"/>
     <w:lsdException w:name="Table Grid" w:uiPriority="39"/>
-    <w:lsdException w:name="Table Theme" w:semiHidden="1" w:unhideWhenUsed="1"/>
     <w:lsdException w:name="Placeholder Text" w:semiHidden="1"/>
     <w:lsdException w:name="No Spacing" w:uiPriority="1" w:qFormat="1"/>
     <w:lsdException w:name="Light Shading" w:uiPriority="60"/>
@@ -20338,6 +20473,7 @@
     <w:lsdException w:name="Hashtag" w:semiHidden="1" w:unhideWhenUsed="1"/>
     <w:lsdException w:name="Unresolved Mention" w:semiHidden="1" w:unhideWhenUsed="1"/>
     <w:lsdException w:name="Smart Link" w:semiHidden="1" w:unhideWhenUsed="1"/>
+    <w:lsdException w:name="Smart Link Error" w:semiHidden="1" w:unhideWhenUsed="1"/>
   </w:latentStyles>
   <w:style w:type="paragraph" w:default="1" w:styleId="Standard">
     <w:name w:val="Normal"/>
@@ -21411,7 +21547,7 @@
 </file>
 
 <file path=customXml/itemProps1.xml><?xml version="1.0" encoding="utf-8"?>
-<ds:datastoreItem xmlns:ds="http://schemas.openxmlformats.org/officeDocument/2006/customXml" ds:itemID="{6E1F15A4-BB89-4947-A824-6E3B03B7C2F0}">
+<ds:datastoreItem xmlns:ds="http://schemas.openxmlformats.org/officeDocument/2006/customXml" ds:itemID="{153FB8AD-FF9E-427F-AF75-FA36CB6D69D5}">
   <ds:schemaRefs>
     <ds:schemaRef ds:uri="http://schemas.openxmlformats.org/officeDocument/2006/bibliography"/>
   </ds:schemaRefs>

</xml_diff>